<commit_message>
ADD DFD 0 AND 1
</commit_message>
<xml_diff>
--- a/Docs/2.Proejct Report Sample - Chapter 1 and 2.docx
+++ b/Docs/2.Proejct Report Sample - Chapter 1 and 2.docx
@@ -6,8 +6,10 @@
       <w:pPr>
         <w:pStyle w:val="Heading1"/>
         <w:spacing w:line="398" w:lineRule="auto"/>
-        <w:ind w:left="7058" w:right="121" w:firstLine="797"/>
-        <w:jc w:val="both"/>
+        <w:ind w:left="7058" w:right="121" w:firstLine="0"/>
+        <w:rPr>
+          <w:spacing w:val="-77"/>
+        </w:rPr>
       </w:pPr>
       <w:r>
         <w:pict w14:anchorId="6CB1878E">
@@ -28,14 +30,21 @@
       <w:r>
         <w:t>1</w:t>
       </w:r>
-      <w:r>
-        <w:rPr>
-          <w:spacing w:val="-77"/>
-        </w:rPr>
-        <w:t xml:space="preserve"> </w:t>
-      </w:r>
-      <w:r>
-        <w:t>INTRODUCTION</w:t>
+    </w:p>
+    <w:p>
+      <w:pPr>
+        <w:pStyle w:val="Heading1"/>
+        <w:spacing w:line="398" w:lineRule="auto"/>
+        <w:ind w:right="121"/>
+      </w:pPr>
+      <w:r>
+        <w:t>INTRODUCTI</w:t>
+      </w:r>
+      <w:r>
+        <w:t>O</w:t>
+      </w:r>
+      <w:r>
+        <w:t>N</w:t>
       </w:r>
     </w:p>
     <w:p>
@@ -285,7 +294,26 @@
         <w:rPr>
           <w:sz w:val="28"/>
         </w:rPr>
-        <w:t xml:space="preserve">  </w:t>
+        <w:t xml:space="preserve"> </w:t>
+      </w:r>
+    </w:p>
+    <w:p>
+      <w:pPr>
+        <w:pStyle w:val="ListParagraph"/>
+        <w:tabs>
+          <w:tab w:val="left" w:pos="1161"/>
+        </w:tabs>
+        <w:spacing w:before="165" w:line="355" w:lineRule="auto"/>
+        <w:ind w:left="1251" w:right="119" w:firstLine="0"/>
+        <w:rPr>
+          <w:sz w:val="28"/>
+        </w:rPr>
+      </w:pPr>
+      <w:r>
+        <w:rPr>
+          <w:sz w:val="28"/>
+        </w:rPr>
+        <w:t xml:space="preserve"> </w:t>
       </w:r>
     </w:p>
     <w:p>
@@ -457,7 +485,14 @@
         <w:rPr>
           <w:sz w:val="28"/>
         </w:rPr>
-        <w:t>Provision of daily wellness tips and activity suggestions tailored to users' needs.</w:t>
+        <w:t xml:space="preserve">Provision of daily wellness tips and activity suggestions tailored to </w:t>
+      </w:r>
+      <w:r>
+        <w:rPr>
+          <w:sz w:val="28"/>
+        </w:rPr>
+        <w:lastRenderedPageBreak/>
+        <w:t>users' needs.</w:t>
       </w:r>
     </w:p>
     <w:p>
@@ -504,7 +539,6 @@
         <w:rPr>
           <w:sz w:val="28"/>
         </w:rPr>
-        <w:lastRenderedPageBreak/>
         <w:t>health professionals.</w:t>
       </w:r>
     </w:p>
@@ -561,8 +595,8 @@
         <w:tabs>
           <w:tab w:val="left" w:pos="1161"/>
         </w:tabs>
-        <w:spacing w:before="170" w:line="355" w:lineRule="auto"/>
-        <w:ind w:right="122" w:hanging="360"/>
+        <w:spacing w:before="165" w:line="355" w:lineRule="auto"/>
+        <w:ind w:left="1251" w:right="119" w:hanging="360"/>
         <w:rPr>
           <w:sz w:val="28"/>
         </w:rPr>
@@ -573,19 +607,6 @@
         </w:rPr>
         <w:t>The viability of Balance 365 focusing on physical and mental health hinges on strong market demand due to rising health awareness, a unique value proposition that integrates both physical and mental wellness, and the ability to deliver a personalized and user-friendly experience. Technical feasibility, including seamless data integration and expert-driven content, is crucial for sustained user engagement and differentiation from competitors.</w:t>
       </w:r>
-    </w:p>
-    <w:p>
-      <w:pPr>
-        <w:pStyle w:val="ListParagraph"/>
-        <w:tabs>
-          <w:tab w:val="left" w:pos="1161"/>
-        </w:tabs>
-        <w:spacing w:before="170" w:line="355" w:lineRule="auto"/>
-        <w:ind w:left="1160" w:right="122" w:firstLine="0"/>
-        <w:rPr>
-          <w:sz w:val="28"/>
-        </w:rPr>
-      </w:pPr>
     </w:p>
     <w:p>
       <w:pPr>
@@ -1123,8 +1144,8 @@
           <w:sz w:val="30"/>
         </w:rPr>
         <w:sectPr>
-          <w:footerReference w:type="default" r:id="rId7"/>
-          <w:pgSz w:w="12240" w:h="15840"/>
+          <w:footerReference w:type="default" r:id="rId8"/>
+          <w:pgSz w:w="11906" w:h="16838" w:code="9"/>
           <w:pgMar w:top="1380" w:right="740" w:bottom="1260" w:left="1720" w:header="0" w:footer="1066" w:gutter="0"/>
           <w:pgBorders w:offsetFrom="page">
             <w:top w:val="single" w:sz="18" w:space="24" w:color="000000"/>
@@ -1133,6 +1154,7 @@
             <w:right w:val="single" w:sz="18" w:space="24" w:color="000000"/>
           </w:pgBorders>
           <w:cols w:space="720"/>
+          <w:docGrid w:linePitch="299"/>
         </w:sectPr>
       </w:pPr>
     </w:p>
@@ -1149,34 +1171,119 @@
     <w:p>
       <w:pPr>
         <w:pStyle w:val="Heading1"/>
-        <w:spacing w:before="225" w:line="360" w:lineRule="auto"/>
-        <w:ind w:left="8122" w:right="118" w:hanging="291"/>
-        <w:jc w:val="both"/>
-      </w:pPr>
-      <w:r>
-        <w:pict w14:anchorId="71AA429A">
-          <v:line id="_x0000_s1055" style="position:absolute;left:0;text-align:left;z-index:15729152;mso-position-horizontal-relative:page" from="102pt,68.25pt" to="578.25pt,70.95pt" strokeweight="1.5pt">
-            <w10:wrap anchorx="page"/>
-          </v:line>
-        </w:pict>
-      </w:r>
-      <w:r>
-        <w:rPr>
-          <w:spacing w:val="-1"/>
-        </w:rPr>
-        <w:t>CHAPTER-2</w:t>
-      </w:r>
-      <w:r>
-        <w:rPr>
-          <w:spacing w:val="-77"/>
-        </w:rPr>
-        <w:t xml:space="preserve"> </w:t>
-      </w:r>
-      <w:r>
-        <w:rPr>
-          <w:w w:val="95"/>
-        </w:rPr>
+        <w:spacing w:line="398" w:lineRule="auto"/>
+        <w:ind w:left="7058" w:right="121" w:firstLine="0"/>
+      </w:pPr>
+      <w:r>
+        <w:t xml:space="preserve">CHAPTER-2 </w:t>
+      </w:r>
+    </w:p>
+    <w:p>
+      <w:pPr>
+        <w:pStyle w:val="Heading1"/>
+        <w:spacing w:line="398" w:lineRule="auto"/>
+        <w:ind w:left="7058" w:right="121" w:firstLine="0"/>
+      </w:pPr>
+      <w:r>
+        <w:rPr>
+          <w:noProof/>
+        </w:rPr>
+        <mc:AlternateContent>
+          <mc:Choice Requires="wps">
+            <w:drawing>
+              <wp:anchor distT="0" distB="0" distL="114300" distR="114300" simplePos="0" relativeHeight="251655168" behindDoc="0" locked="0" layoutInCell="1" allowOverlap="1" wp14:anchorId="6CB1878E" wp14:editId="73173EA0">
+                <wp:simplePos x="0" y="0"/>
+                <wp:positionH relativeFrom="page">
+                  <wp:posOffset>1276948</wp:posOffset>
+                </wp:positionH>
+                <wp:positionV relativeFrom="paragraph">
+                  <wp:posOffset>317649</wp:posOffset>
+                </wp:positionV>
+                <wp:extent cx="5806440" cy="0"/>
+                <wp:effectExtent l="0" t="0" r="0" b="0"/>
+                <wp:wrapNone/>
+                <wp:docPr id="1" name="Straight Connector 1"/>
+                <wp:cNvGraphicFramePr>
+                  <a:graphicFrameLocks xmlns:a="http://schemas.openxmlformats.org/drawingml/2006/main"/>
+                </wp:cNvGraphicFramePr>
+                <a:graphic xmlns:a="http://schemas.openxmlformats.org/drawingml/2006/main">
+                  <a:graphicData uri="http://schemas.microsoft.com/office/word/2010/wordprocessingShape">
+                    <wps:wsp>
+                      <wps:cNvCnPr>
+                        <a:cxnSpLocks noChangeShapeType="1"/>
+                      </wps:cNvCnPr>
+                      <wps:spPr bwMode="auto">
+                        <a:xfrm>
+                          <a:off x="0" y="0"/>
+                          <a:ext cx="5806440" cy="0"/>
+                        </a:xfrm>
+                        <a:prstGeom prst="line">
+                          <a:avLst/>
+                        </a:prstGeom>
+                        <a:noFill/>
+                        <a:ln w="28575">
+                          <a:solidFill>
+                            <a:srgbClr val="000000"/>
+                          </a:solidFill>
+                          <a:round/>
+                          <a:headEnd/>
+                          <a:tailEnd/>
+                        </a:ln>
+                        <a:extLst>
+                          <a:ext uri="{909E8E84-426E-40DD-AFC4-6F175D3DCCD1}">
+                            <a14:hiddenFill xmlns:a14="http://schemas.microsoft.com/office/drawing/2010/main">
+                              <a:noFill/>
+                            </a14:hiddenFill>
+                          </a:ext>
+                        </a:extLst>
+                      </wps:spPr>
+                      <wps:bodyPr/>
+                    </wps:wsp>
+                  </a:graphicData>
+                </a:graphic>
+                <wp14:sizeRelH relativeFrom="page">
+                  <wp14:pctWidth>0</wp14:pctWidth>
+                </wp14:sizeRelH>
+                <wp14:sizeRelV relativeFrom="page">
+                  <wp14:pctHeight>0</wp14:pctHeight>
+                </wp14:sizeRelV>
+              </wp:anchor>
+            </w:drawing>
+          </mc:Choice>
+          <mc:Fallback>
+            <w:pict>
+              <v:line w14:anchorId="6145C3A3" id="Straight Connector 1" o:spid="_x0000_s1026" style="position:absolute;z-index:251655168;visibility:visible;mso-wrap-style:square;mso-width-percent:0;mso-height-percent:0;mso-wrap-distance-left:9pt;mso-wrap-distance-top:0;mso-wrap-distance-right:9pt;mso-wrap-distance-bottom:0;mso-position-horizontal:absolute;mso-position-horizontal-relative:page;mso-position-vertical:absolute;mso-position-vertical-relative:text;mso-width-percent:0;mso-height-percent:0;mso-width-relative:page;mso-height-relative:page" from="100.55pt,25pt" to="557.75pt,25pt" o:gfxdata="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" strokeweight="2.25pt">
+                <w10:wrap anchorx="page"/>
+              </v:line>
+            </w:pict>
+          </mc:Fallback>
+        </mc:AlternateContent>
+      </w:r>
+      <w:r>
         <w:t>ANALYSIS</w:t>
+      </w:r>
+    </w:p>
+    <w:p>
+      <w:pPr>
+        <w:pStyle w:val="ListParagraph"/>
+        <w:tabs>
+          <w:tab w:val="left" w:pos="1000"/>
+        </w:tabs>
+        <w:spacing w:before="240"/>
+        <w:ind w:left="999" w:firstLine="0"/>
+        <w:rPr>
+          <w:b/>
+          <w:sz w:val="6"/>
+          <w:szCs w:val="6"/>
+        </w:rPr>
+      </w:pPr>
+      <w:r>
+        <w:rPr>
+          <w:b/>
+          <w:sz w:val="6"/>
+          <w:szCs w:val="6"/>
+        </w:rPr>
+        <w:t xml:space="preserve"> </w:t>
       </w:r>
     </w:p>
     <w:p>
@@ -1558,8 +1665,14 @@
         <w:rPr>
           <w:sz w:val="28"/>
         </w:rPr>
+        <w:t xml:space="preserve">Questions should cover various aspects of mental health (stress, </w:t>
+      </w:r>
+      <w:r>
+        <w:rPr>
+          <w:sz w:val="28"/>
+        </w:rPr>
         <w:lastRenderedPageBreak/>
-        <w:t xml:space="preserve">Questions should cover various aspects of mental health (stress, anxiety, depression, etc.). </w:t>
+        <w:t xml:space="preserve">anxiety, depression, etc.). </w:t>
       </w:r>
     </w:p>
     <w:p>
@@ -1947,125 +2060,1481 @@
     </w:p>
     <w:p>
       <w:pPr>
-        <w:pStyle w:val="ListParagraph"/>
+        <w:tabs>
+          <w:tab w:val="left" w:pos="1880"/>
+          <w:tab w:val="left" w:pos="1881"/>
+        </w:tabs>
+        <w:spacing w:before="155" w:line="345" w:lineRule="auto"/>
+        <w:ind w:right="210"/>
+        <w:jc w:val="both"/>
+        <w:rPr>
+          <w:sz w:val="28"/>
+        </w:rPr>
+      </w:pPr>
+    </w:p>
+    <w:p>
+      <w:pPr>
+        <w:pStyle w:val="Heading2"/>
+        <w:tabs>
+          <w:tab w:val="left" w:pos="890"/>
+        </w:tabs>
+        <w:spacing w:before="220"/>
+        <w:ind w:left="890" w:firstLine="0"/>
+        <w:jc w:val="left"/>
+        <w:rPr>
+          <w:sz w:val="2"/>
+          <w:szCs w:val="2"/>
+        </w:rPr>
+      </w:pPr>
+    </w:p>
+    <w:p>
+      <w:pPr>
+        <w:pStyle w:val="Heading2"/>
         <w:numPr>
           <w:ilvl w:val="1"/>
-          <w:numId w:val="3"/>
+          <w:numId w:val="18"/>
         </w:numPr>
         <w:tabs>
-          <w:tab w:val="left" w:pos="892"/>
+          <w:tab w:val="left" w:pos="890"/>
         </w:tabs>
         <w:spacing w:before="220"/>
-        <w:jc w:val="both"/>
-        <w:rPr>
-          <w:b/>
-          <w:sz w:val="30"/>
-        </w:rPr>
-      </w:pPr>
-      <w:r>
-        <w:lastRenderedPageBreak/>
-        <w:pict w14:anchorId="2BC9FD11">
-          <v:group id="_x0000_s1044" style="position:absolute;left:0;text-align:left;margin-left:150.05pt;margin-top:83.8pt;width:211.5pt;height:277.5pt;z-index:-15879680;mso-position-horizontal-relative:page" coordorigin="3001,1676" coordsize="4230,5550">
-            <v:shape id="_x0000_s1054" style="position:absolute;left:3012;top:1676;width:4073;height:5486" coordorigin="3012,1676" coordsize="4073,5486" o:spt="100" adj="0,,0" path="m3012,7162r,-5486m3012,7162r4073,-7e" filled="f" strokeweight=".39925mm">
-              <v:stroke joinstyle="round"/>
-              <v:formulas/>
-              <v:path arrowok="t" o:connecttype="segments"/>
-            </v:shape>
-            <v:shape id="_x0000_s1053" style="position:absolute;left:7064;top:7084;width:166;height:141" coordorigin="7064,7085" coordsize="166,141" path="m7064,7085r1,140l7230,7155r-166,-70xe" fillcolor="black" stroked="f">
-              <v:path arrowok="t"/>
-            </v:shape>
-            <v:line id="_x0000_s1052" style="position:absolute" from="4016,6962" to="4016,2987" strokeweight=".39925mm"/>
-            <v:shape id="_x0000_s1051" style="position:absolute;left:3932;top:6944;width:166;height:211" coordorigin="3933,6944" coordsize="166,211" path="m4099,6944r-166,l4016,7155r83,-211xe" fillcolor="black" stroked="f">
-              <v:path arrowok="t"/>
-            </v:shape>
-            <v:line id="_x0000_s1050" style="position:absolute" from="5019,6948" to="5019,4175" strokeweight=".39925mm"/>
-            <v:shape id="_x0000_s1049" style="position:absolute;left:4935;top:3982;width:166;height:3159" coordorigin="4936,3982" coordsize="166,3159" o:spt="100" adj="0,,0" path="m5102,6930r-166,l5019,7141r83,-211xm5102,4193r-83,-211l4936,4193r166,xe" fillcolor="black" stroked="f">
-              <v:stroke joinstyle="round"/>
-              <v:formulas/>
-              <v:path arrowok="t" o:connecttype="segments"/>
-            </v:shape>
-            <v:line id="_x0000_s1048" style="position:absolute" from="5822,6962" to="5822,5363" strokeweight=".39925mm"/>
-            <v:shape id="_x0000_s1047" style="position:absolute;left:5738;top:5170;width:166;height:1985" coordorigin="5739,5170" coordsize="166,1985" o:spt="100" adj="0,,0" path="m5905,6944r-166,l5822,7155r83,-211xm5905,5381r-83,-211l5739,5381r166,xe" fillcolor="black" stroked="f">
-              <v:stroke joinstyle="round"/>
-              <v:formulas/>
-              <v:path arrowok="t" o:connecttype="segments"/>
-            </v:shape>
-            <v:line id="_x0000_s1046" style="position:absolute" from="6737,6963" to="6737,6541" strokeweight=".39925mm"/>
-            <v:shape id="_x0000_s1045" style="position:absolute;left:6340;top:1879;width:480;height:5276" coordorigin="6341,1880" coordsize="480,5276" o:spt="100" adj="0,,0" path="m6507,1880r-166,l6424,2020r83,-140xm6820,6945r-166,l6737,7156r83,-211xm6820,6559r-83,-211l6654,6559r166,xe" fillcolor="black" stroked="f">
-              <v:stroke joinstyle="round"/>
-              <v:formulas/>
-              <v:path arrowok="t" o:connecttype="segments"/>
-            </v:shape>
-            <w10:wrap anchorx="page"/>
-          </v:group>
-        </w:pict>
-      </w:r>
-      <w:r>
-        <w:pict w14:anchorId="7EFE3709">
-          <v:shape id="_x0000_s1043" style="position:absolute;left:0;text-align:left;margin-left:372.2pt;margin-top:153.4pt;width:8.3pt;height:7.05pt;z-index:15731712;mso-position-horizontal-relative:page" coordorigin="7444,3068" coordsize="166,141" path="m7610,3068r-166,l7527,3208r83,-140xe" fillcolor="black" stroked="f">
-            <v:path arrowok="t"/>
-            <w10:wrap anchorx="page"/>
-          </v:shape>
-        </w:pict>
-      </w:r>
-      <w:r>
-        <w:pict w14:anchorId="79924782">
-          <v:group id="_x0000_s1039" style="position:absolute;left:0;text-align:left;margin-left:235.3pt;margin-top:159.85pt;width:192.85pt;height:60pt;z-index:15732224;mso-position-horizontal-relative:page" coordorigin="4706,3197" coordsize="3857,1200">
-            <v:shape id="_x0000_s1042" style="position:absolute;left:7828;top:3595;width:652;height:679" coordorigin="7828,3595" coordsize="652,679" path="m7828,3595r652,l8480,4274e" filled="f" strokeweight=".39925mm">
-              <v:path arrowok="t"/>
-            </v:shape>
-            <v:shape id="_x0000_s1041" style="position:absolute;left:8397;top:4256;width:166;height:141" coordorigin="8397,4256" coordsize="166,141" path="m8563,4256r-166,l8480,4396r83,-140xe" fillcolor="black" stroked="f">
-              <v:path arrowok="t"/>
-            </v:shape>
-            <v:shapetype id="_x0000_t202" coordsize="21600,21600" o:spt="202" path="m,l,21600r21600,l21600,xe">
-              <v:stroke joinstyle="miter"/>
-              <v:path gradientshapeok="t" o:connecttype="rect"/>
-            </v:shapetype>
-            <v:shape id="_x0000_s1040" type="#_x0000_t202" style="position:absolute;left:4717;top:3208;width:3111;height:774" filled="f" strokeweight=".39925mm">
-              <v:textbox inset="0,0,0,0">
-                <w:txbxContent>
-                  <w:p>
-                    <w:pPr>
-                      <w:spacing w:before="223"/>
-                      <w:ind w:left="1084" w:right="1227"/>
-                      <w:jc w:val="center"/>
-                      <w:rPr>
-                        <w:sz w:val="26"/>
-                      </w:rPr>
-                    </w:pPr>
-                    <w:r>
-                      <w:rPr>
-                        <w:sz w:val="26"/>
-                      </w:rPr>
-                      <w:t>Design</w:t>
-                    </w:r>
-                  </w:p>
-                </w:txbxContent>
-              </v:textbox>
-            </v:shape>
-            <w10:wrap anchorx="page"/>
-          </v:group>
-        </w:pict>
-      </w:r>
-      <w:r>
-        <w:rPr>
-          <w:b/>
-          <w:sz w:val="30"/>
-        </w:rPr>
+        <w:ind w:left="890" w:hanging="452"/>
+        <w:jc w:val="left"/>
+      </w:pPr>
+      <w:r>
+        <w:rPr>
+          <w:noProof/>
+        </w:rPr>
+        <mc:AlternateContent>
+          <mc:Choice Requires="wpg">
+            <w:drawing>
+              <wp:anchor distT="0" distB="0" distL="0" distR="0" simplePos="0" relativeHeight="251664384" behindDoc="1" locked="0" layoutInCell="1" allowOverlap="1" wp14:anchorId="4B575CB1" wp14:editId="718BCB17">
+                <wp:simplePos x="0" y="0"/>
+                <wp:positionH relativeFrom="page">
+                  <wp:posOffset>1860169</wp:posOffset>
+                </wp:positionH>
+                <wp:positionV relativeFrom="paragraph">
+                  <wp:posOffset>986663</wp:posOffset>
+                </wp:positionV>
+                <wp:extent cx="2731135" cy="3601720"/>
+                <wp:effectExtent l="0" t="0" r="0" b="0"/>
+                <wp:wrapNone/>
+                <wp:docPr id="4" name="Group 4"/>
+                <wp:cNvGraphicFramePr>
+                  <a:graphicFrameLocks xmlns:a="http://schemas.openxmlformats.org/drawingml/2006/main"/>
+                </wp:cNvGraphicFramePr>
+                <a:graphic xmlns:a="http://schemas.openxmlformats.org/drawingml/2006/main">
+                  <a:graphicData uri="http://schemas.microsoft.com/office/word/2010/wordprocessingGroup">
+                    <wpg:wgp>
+                      <wpg:cNvGrpSpPr>
+                        <a:grpSpLocks/>
+                      </wpg:cNvGrpSpPr>
+                      <wpg:grpSpPr>
+                        <a:xfrm>
+                          <a:off x="0" y="0"/>
+                          <a:ext cx="2731135" cy="3601720"/>
+                          <a:chOff x="0" y="0"/>
+                          <a:chExt cx="2731135" cy="3601720"/>
+                        </a:xfrm>
+                      </wpg:grpSpPr>
+                      <wps:wsp>
+                        <wps:cNvPr id="5" name="Graphic 5"/>
+                        <wps:cNvSpPr/>
+                        <wps:spPr>
+                          <a:xfrm>
+                            <a:off x="52705" y="77851"/>
+                            <a:ext cx="1270" cy="3483610"/>
+                          </a:xfrm>
+                          <a:custGeom>
+                            <a:avLst/>
+                            <a:gdLst/>
+                            <a:ahLst/>
+                            <a:cxnLst/>
+                            <a:rect l="l" t="t" r="r" b="b"/>
+                            <a:pathLst>
+                              <a:path h="3483610">
+                                <a:moveTo>
+                                  <a:pt x="0" y="3483483"/>
+                                </a:moveTo>
+                                <a:lnTo>
+                                  <a:pt x="0" y="0"/>
+                                </a:lnTo>
+                              </a:path>
+                            </a:pathLst>
+                          </a:custGeom>
+                          <a:ln w="14372">
+                            <a:solidFill>
+                              <a:srgbClr val="000000"/>
+                            </a:solidFill>
+                            <a:prstDash val="solid"/>
+                          </a:ln>
+                        </wps:spPr>
+                        <wps:bodyPr wrap="square" lIns="0" tIns="0" rIns="0" bIns="0" rtlCol="0">
+                          <a:prstTxWarp prst="textNoShape">
+                            <a:avLst/>
+                          </a:prstTxWarp>
+                          <a:noAutofit/>
+                        </wps:bodyPr>
+                      </wps:wsp>
+                      <wps:wsp>
+                        <wps:cNvPr id="6" name="Graphic 6"/>
+                        <wps:cNvSpPr/>
+                        <wps:spPr>
+                          <a:xfrm>
+                            <a:off x="0" y="0"/>
+                            <a:ext cx="105410" cy="89535"/>
+                          </a:xfrm>
+                          <a:custGeom>
+                            <a:avLst/>
+                            <a:gdLst/>
+                            <a:ahLst/>
+                            <a:cxnLst/>
+                            <a:rect l="l" t="t" r="r" b="b"/>
+                            <a:pathLst>
+                              <a:path w="105410" h="89535">
+                                <a:moveTo>
+                                  <a:pt x="52705" y="0"/>
+                                </a:moveTo>
+                                <a:lnTo>
+                                  <a:pt x="0" y="89026"/>
+                                </a:lnTo>
+                                <a:lnTo>
+                                  <a:pt x="105282" y="89026"/>
+                                </a:lnTo>
+                                <a:lnTo>
+                                  <a:pt x="52705" y="0"/>
+                                </a:lnTo>
+                                <a:close/>
+                              </a:path>
+                            </a:pathLst>
+                          </a:custGeom>
+                          <a:solidFill>
+                            <a:srgbClr val="000000"/>
+                          </a:solidFill>
+                        </wps:spPr>
+                        <wps:bodyPr wrap="square" lIns="0" tIns="0" rIns="0" bIns="0" rtlCol="0">
+                          <a:prstTxWarp prst="textNoShape">
+                            <a:avLst/>
+                          </a:prstTxWarp>
+                          <a:noAutofit/>
+                        </wps:bodyPr>
+                      </wps:wsp>
+                      <wps:wsp>
+                        <wps:cNvPr id="7" name="Graphic 7"/>
+                        <wps:cNvSpPr/>
+                        <wps:spPr>
+                          <a:xfrm>
+                            <a:off x="52705" y="3557015"/>
+                            <a:ext cx="2586355" cy="4445"/>
+                          </a:xfrm>
+                          <a:custGeom>
+                            <a:avLst/>
+                            <a:gdLst/>
+                            <a:ahLst/>
+                            <a:cxnLst/>
+                            <a:rect l="l" t="t" r="r" b="b"/>
+                            <a:pathLst>
+                              <a:path w="2586355" h="4445">
+                                <a:moveTo>
+                                  <a:pt x="0" y="4317"/>
+                                </a:moveTo>
+                                <a:lnTo>
+                                  <a:pt x="2586101" y="0"/>
+                                </a:lnTo>
+                              </a:path>
+                            </a:pathLst>
+                          </a:custGeom>
+                          <a:ln w="14372">
+                            <a:solidFill>
+                              <a:srgbClr val="000000"/>
+                            </a:solidFill>
+                            <a:prstDash val="solid"/>
+                          </a:ln>
+                        </wps:spPr>
+                        <wps:bodyPr wrap="square" lIns="0" tIns="0" rIns="0" bIns="0" rtlCol="0">
+                          <a:prstTxWarp prst="textNoShape">
+                            <a:avLst/>
+                          </a:prstTxWarp>
+                          <a:noAutofit/>
+                        </wps:bodyPr>
+                      </wps:wsp>
+                      <wps:wsp>
+                        <wps:cNvPr id="8" name="Graphic 8"/>
+                        <wps:cNvSpPr/>
+                        <wps:spPr>
+                          <a:xfrm>
+                            <a:off x="2625725" y="3512439"/>
+                            <a:ext cx="105410" cy="89535"/>
+                          </a:xfrm>
+                          <a:custGeom>
+                            <a:avLst/>
+                            <a:gdLst/>
+                            <a:ahLst/>
+                            <a:cxnLst/>
+                            <a:rect l="l" t="t" r="r" b="b"/>
+                            <a:pathLst>
+                              <a:path w="105410" h="89535">
+                                <a:moveTo>
+                                  <a:pt x="0" y="0"/>
+                                </a:moveTo>
+                                <a:lnTo>
+                                  <a:pt x="126" y="89153"/>
+                                </a:lnTo>
+                                <a:lnTo>
+                                  <a:pt x="105282" y="44323"/>
+                                </a:lnTo>
+                                <a:lnTo>
+                                  <a:pt x="0" y="0"/>
+                                </a:lnTo>
+                                <a:close/>
+                              </a:path>
+                            </a:pathLst>
+                          </a:custGeom>
+                          <a:solidFill>
+                            <a:srgbClr val="000000"/>
+                          </a:solidFill>
+                        </wps:spPr>
+                        <wps:bodyPr wrap="square" lIns="0" tIns="0" rIns="0" bIns="0" rtlCol="0">
+                          <a:prstTxWarp prst="textNoShape">
+                            <a:avLst/>
+                          </a:prstTxWarp>
+                          <a:noAutofit/>
+                        </wps:bodyPr>
+                      </wps:wsp>
+                      <wps:wsp>
+                        <wps:cNvPr id="9" name="Graphic 9"/>
+                        <wps:cNvSpPr/>
+                        <wps:spPr>
+                          <a:xfrm>
+                            <a:off x="689737" y="910208"/>
+                            <a:ext cx="1270" cy="2524125"/>
+                          </a:xfrm>
+                          <a:custGeom>
+                            <a:avLst/>
+                            <a:gdLst/>
+                            <a:ahLst/>
+                            <a:cxnLst/>
+                            <a:rect l="l" t="t" r="r" b="b"/>
+                            <a:pathLst>
+                              <a:path h="2524125">
+                                <a:moveTo>
+                                  <a:pt x="0" y="2524124"/>
+                                </a:moveTo>
+                                <a:lnTo>
+                                  <a:pt x="0" y="0"/>
+                                </a:lnTo>
+                              </a:path>
+                            </a:pathLst>
+                          </a:custGeom>
+                          <a:ln w="14372">
+                            <a:solidFill>
+                              <a:srgbClr val="000000"/>
+                            </a:solidFill>
+                            <a:prstDash val="solid"/>
+                          </a:ln>
+                        </wps:spPr>
+                        <wps:bodyPr wrap="square" lIns="0" tIns="0" rIns="0" bIns="0" rtlCol="0">
+                          <a:prstTxWarp prst="textNoShape">
+                            <a:avLst/>
+                          </a:prstTxWarp>
+                          <a:noAutofit/>
+                        </wps:bodyPr>
+                      </wps:wsp>
+                      <wps:wsp>
+                        <wps:cNvPr id="10" name="Graphic 10"/>
+                        <wps:cNvSpPr/>
+                        <wps:spPr>
+                          <a:xfrm>
+                            <a:off x="637032" y="787780"/>
+                            <a:ext cx="105410" cy="2769235"/>
+                          </a:xfrm>
+                          <a:custGeom>
+                            <a:avLst/>
+                            <a:gdLst/>
+                            <a:ahLst/>
+                            <a:cxnLst/>
+                            <a:rect l="l" t="t" r="r" b="b"/>
+                            <a:pathLst>
+                              <a:path w="105410" h="2769235">
+                                <a:moveTo>
+                                  <a:pt x="105410" y="2635377"/>
+                                </a:moveTo>
+                                <a:lnTo>
+                                  <a:pt x="0" y="2635377"/>
+                                </a:lnTo>
+                                <a:lnTo>
+                                  <a:pt x="52705" y="2768981"/>
+                                </a:lnTo>
+                                <a:lnTo>
+                                  <a:pt x="105410" y="2635377"/>
+                                </a:lnTo>
+                                <a:close/>
+                              </a:path>
+                              <a:path w="105410" h="2769235">
+                                <a:moveTo>
+                                  <a:pt x="105410" y="133604"/>
+                                </a:moveTo>
+                                <a:lnTo>
+                                  <a:pt x="52705" y="0"/>
+                                </a:lnTo>
+                                <a:lnTo>
+                                  <a:pt x="0" y="133604"/>
+                                </a:lnTo>
+                                <a:lnTo>
+                                  <a:pt x="105410" y="133604"/>
+                                </a:lnTo>
+                                <a:close/>
+                              </a:path>
+                            </a:pathLst>
+                          </a:custGeom>
+                          <a:solidFill>
+                            <a:srgbClr val="000000"/>
+                          </a:solidFill>
+                        </wps:spPr>
+                        <wps:bodyPr wrap="square" lIns="0" tIns="0" rIns="0" bIns="0" rtlCol="0">
+                          <a:prstTxWarp prst="textNoShape">
+                            <a:avLst/>
+                          </a:prstTxWarp>
+                          <a:noAutofit/>
+                        </wps:bodyPr>
+                      </wps:wsp>
+                      <wps:wsp>
+                        <wps:cNvPr id="11" name="Graphic 11"/>
+                        <wps:cNvSpPr/>
+                        <wps:spPr>
+                          <a:xfrm>
+                            <a:off x="1326769" y="1664716"/>
+                            <a:ext cx="1270" cy="1760855"/>
+                          </a:xfrm>
+                          <a:custGeom>
+                            <a:avLst/>
+                            <a:gdLst/>
+                            <a:ahLst/>
+                            <a:cxnLst/>
+                            <a:rect l="l" t="t" r="r" b="b"/>
+                            <a:pathLst>
+                              <a:path h="1760855">
+                                <a:moveTo>
+                                  <a:pt x="0" y="1760601"/>
+                                </a:moveTo>
+                                <a:lnTo>
+                                  <a:pt x="0" y="0"/>
+                                </a:lnTo>
+                              </a:path>
+                            </a:pathLst>
+                          </a:custGeom>
+                          <a:ln w="14372">
+                            <a:solidFill>
+                              <a:srgbClr val="000000"/>
+                            </a:solidFill>
+                            <a:prstDash val="solid"/>
+                          </a:ln>
+                        </wps:spPr>
+                        <wps:bodyPr wrap="square" lIns="0" tIns="0" rIns="0" bIns="0" rtlCol="0">
+                          <a:prstTxWarp prst="textNoShape">
+                            <a:avLst/>
+                          </a:prstTxWarp>
+                          <a:noAutofit/>
+                        </wps:bodyPr>
+                      </wps:wsp>
+                      <wps:wsp>
+                        <wps:cNvPr id="12" name="Graphic 12"/>
+                        <wps:cNvSpPr/>
+                        <wps:spPr>
+                          <a:xfrm>
+                            <a:off x="1274064" y="1542160"/>
+                            <a:ext cx="105410" cy="2005964"/>
+                          </a:xfrm>
+                          <a:custGeom>
+                            <a:avLst/>
+                            <a:gdLst/>
+                            <a:ahLst/>
+                            <a:cxnLst/>
+                            <a:rect l="l" t="t" r="r" b="b"/>
+                            <a:pathLst>
+                              <a:path w="105410" h="2005964">
+                                <a:moveTo>
+                                  <a:pt x="105283" y="1871980"/>
+                                </a:moveTo>
+                                <a:lnTo>
+                                  <a:pt x="0" y="1871980"/>
+                                </a:lnTo>
+                                <a:lnTo>
+                                  <a:pt x="52705" y="2005711"/>
+                                </a:lnTo>
+                                <a:lnTo>
+                                  <a:pt x="105283" y="1871980"/>
+                                </a:lnTo>
+                                <a:close/>
+                              </a:path>
+                              <a:path w="105410" h="2005964">
+                                <a:moveTo>
+                                  <a:pt x="105283" y="133731"/>
+                                </a:moveTo>
+                                <a:lnTo>
+                                  <a:pt x="52705" y="0"/>
+                                </a:lnTo>
+                                <a:lnTo>
+                                  <a:pt x="0" y="133731"/>
+                                </a:lnTo>
+                                <a:lnTo>
+                                  <a:pt x="105283" y="133731"/>
+                                </a:lnTo>
+                                <a:close/>
+                              </a:path>
+                            </a:pathLst>
+                          </a:custGeom>
+                          <a:solidFill>
+                            <a:srgbClr val="000000"/>
+                          </a:solidFill>
+                        </wps:spPr>
+                        <wps:bodyPr wrap="square" lIns="0" tIns="0" rIns="0" bIns="0" rtlCol="0">
+                          <a:prstTxWarp prst="textNoShape">
+                            <a:avLst/>
+                          </a:prstTxWarp>
+                          <a:noAutofit/>
+                        </wps:bodyPr>
+                      </wps:wsp>
+                      <wps:wsp>
+                        <wps:cNvPr id="13" name="Graphic 13"/>
+                        <wps:cNvSpPr/>
+                        <wps:spPr>
+                          <a:xfrm>
+                            <a:off x="1836547" y="2419223"/>
+                            <a:ext cx="1270" cy="1015365"/>
+                          </a:xfrm>
+                          <a:custGeom>
+                            <a:avLst/>
+                            <a:gdLst/>
+                            <a:ahLst/>
+                            <a:cxnLst/>
+                            <a:rect l="l" t="t" r="r" b="b"/>
+                            <a:pathLst>
+                              <a:path h="1015365">
+                                <a:moveTo>
+                                  <a:pt x="0" y="1015110"/>
+                                </a:moveTo>
+                                <a:lnTo>
+                                  <a:pt x="0" y="0"/>
+                                </a:lnTo>
+                              </a:path>
+                            </a:pathLst>
+                          </a:custGeom>
+                          <a:ln w="14372">
+                            <a:solidFill>
+                              <a:srgbClr val="000000"/>
+                            </a:solidFill>
+                            <a:prstDash val="solid"/>
+                          </a:ln>
+                        </wps:spPr>
+                        <wps:bodyPr wrap="square" lIns="0" tIns="0" rIns="0" bIns="0" rtlCol="0">
+                          <a:prstTxWarp prst="textNoShape">
+                            <a:avLst/>
+                          </a:prstTxWarp>
+                          <a:noAutofit/>
+                        </wps:bodyPr>
+                      </wps:wsp>
+                      <wps:wsp>
+                        <wps:cNvPr id="14" name="Graphic 14"/>
+                        <wps:cNvSpPr/>
+                        <wps:spPr>
+                          <a:xfrm>
+                            <a:off x="1783842" y="2296667"/>
+                            <a:ext cx="105410" cy="1260475"/>
+                          </a:xfrm>
+                          <a:custGeom>
+                            <a:avLst/>
+                            <a:gdLst/>
+                            <a:ahLst/>
+                            <a:cxnLst/>
+                            <a:rect l="l" t="t" r="r" b="b"/>
+                            <a:pathLst>
+                              <a:path w="105410" h="1260475">
+                                <a:moveTo>
+                                  <a:pt x="105410" y="1126490"/>
+                                </a:moveTo>
+                                <a:lnTo>
+                                  <a:pt x="0" y="1126490"/>
+                                </a:lnTo>
+                                <a:lnTo>
+                                  <a:pt x="52705" y="1260094"/>
+                                </a:lnTo>
+                                <a:lnTo>
+                                  <a:pt x="105410" y="1126490"/>
+                                </a:lnTo>
+                                <a:close/>
+                              </a:path>
+                              <a:path w="105410" h="1260475">
+                                <a:moveTo>
+                                  <a:pt x="105410" y="133731"/>
+                                </a:moveTo>
+                                <a:lnTo>
+                                  <a:pt x="52705" y="0"/>
+                                </a:lnTo>
+                                <a:lnTo>
+                                  <a:pt x="0" y="133731"/>
+                                </a:lnTo>
+                                <a:lnTo>
+                                  <a:pt x="105410" y="133731"/>
+                                </a:lnTo>
+                                <a:close/>
+                              </a:path>
+                            </a:pathLst>
+                          </a:custGeom>
+                          <a:solidFill>
+                            <a:srgbClr val="000000"/>
+                          </a:solidFill>
+                        </wps:spPr>
+                        <wps:bodyPr wrap="square" lIns="0" tIns="0" rIns="0" bIns="0" rtlCol="0">
+                          <a:prstTxWarp prst="textNoShape">
+                            <a:avLst/>
+                          </a:prstTxWarp>
+                          <a:noAutofit/>
+                        </wps:bodyPr>
+                      </wps:wsp>
+                      <wps:wsp>
+                        <wps:cNvPr id="15" name="Graphic 15"/>
+                        <wps:cNvSpPr/>
+                        <wps:spPr>
+                          <a:xfrm>
+                            <a:off x="2417826" y="3167379"/>
+                            <a:ext cx="1270" cy="267970"/>
+                          </a:xfrm>
+                          <a:custGeom>
+                            <a:avLst/>
+                            <a:gdLst/>
+                            <a:ahLst/>
+                            <a:cxnLst/>
+                            <a:rect l="l" t="t" r="r" b="b"/>
+                            <a:pathLst>
+                              <a:path h="267970">
+                                <a:moveTo>
+                                  <a:pt x="0" y="267462"/>
+                                </a:moveTo>
+                                <a:lnTo>
+                                  <a:pt x="0" y="0"/>
+                                </a:lnTo>
+                              </a:path>
+                            </a:pathLst>
+                          </a:custGeom>
+                          <a:ln w="14372">
+                            <a:solidFill>
+                              <a:srgbClr val="000000"/>
+                            </a:solidFill>
+                            <a:prstDash val="solid"/>
+                          </a:ln>
+                        </wps:spPr>
+                        <wps:bodyPr wrap="square" lIns="0" tIns="0" rIns="0" bIns="0" rtlCol="0">
+                          <a:prstTxWarp prst="textNoShape">
+                            <a:avLst/>
+                          </a:prstTxWarp>
+                          <a:noAutofit/>
+                        </wps:bodyPr>
+                      </wps:wsp>
+                      <wps:wsp>
+                        <wps:cNvPr id="16" name="Graphic 16"/>
+                        <wps:cNvSpPr/>
+                        <wps:spPr>
+                          <a:xfrm>
+                            <a:off x="2166112" y="207263"/>
+                            <a:ext cx="304800" cy="3350260"/>
+                          </a:xfrm>
+                          <a:custGeom>
+                            <a:avLst/>
+                            <a:gdLst/>
+                            <a:ahLst/>
+                            <a:cxnLst/>
+                            <a:rect l="l" t="t" r="r" b="b"/>
+                            <a:pathLst>
+                              <a:path w="304800" h="3350260">
+                                <a:moveTo>
+                                  <a:pt x="105410" y="0"/>
+                                </a:moveTo>
+                                <a:lnTo>
+                                  <a:pt x="0" y="0"/>
+                                </a:lnTo>
+                                <a:lnTo>
+                                  <a:pt x="52705" y="89154"/>
+                                </a:lnTo>
+                                <a:lnTo>
+                                  <a:pt x="105410" y="0"/>
+                                </a:lnTo>
+                                <a:close/>
+                              </a:path>
+                              <a:path w="304800" h="3350260">
+                                <a:moveTo>
+                                  <a:pt x="304419" y="3216402"/>
+                                </a:moveTo>
+                                <a:lnTo>
+                                  <a:pt x="199136" y="3216402"/>
+                                </a:lnTo>
+                                <a:lnTo>
+                                  <a:pt x="251714" y="3350133"/>
+                                </a:lnTo>
+                                <a:lnTo>
+                                  <a:pt x="304419" y="3216402"/>
+                                </a:lnTo>
+                                <a:close/>
+                              </a:path>
+                              <a:path w="304800" h="3350260">
+                                <a:moveTo>
+                                  <a:pt x="304419" y="2971292"/>
+                                </a:moveTo>
+                                <a:lnTo>
+                                  <a:pt x="251714" y="2837561"/>
+                                </a:lnTo>
+                                <a:lnTo>
+                                  <a:pt x="199136" y="2971292"/>
+                                </a:lnTo>
+                                <a:lnTo>
+                                  <a:pt x="304419" y="2971292"/>
+                                </a:lnTo>
+                                <a:close/>
+                              </a:path>
+                            </a:pathLst>
+                          </a:custGeom>
+                          <a:solidFill>
+                            <a:srgbClr val="000000"/>
+                          </a:solidFill>
+                        </wps:spPr>
+                        <wps:bodyPr wrap="square" lIns="0" tIns="0" rIns="0" bIns="0" rtlCol="0">
+                          <a:prstTxWarp prst="textNoShape">
+                            <a:avLst/>
+                          </a:prstTxWarp>
+                          <a:noAutofit/>
+                        </wps:bodyPr>
+                      </wps:wsp>
+                    </wpg:wgp>
+                  </a:graphicData>
+                </a:graphic>
+              </wp:anchor>
+            </w:drawing>
+          </mc:Choice>
+          <mc:Fallback>
+            <w:pict>
+              <v:group w14:anchorId="6C9817AB" id="Group 4" o:spid="_x0000_s1026" style="position:absolute;margin-left:146.45pt;margin-top:77.7pt;width:215.05pt;height:283.6pt;z-index:-251652096;mso-wrap-distance-left:0;mso-wrap-distance-right:0;mso-position-horizontal-relative:page" coordsize="27311,36017" o:gfxdata="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">
+                <v:shape id="Graphic 5" o:spid="_x0000_s1027" style="position:absolute;left:527;top:778;width:12;height:34836;visibility:visible;mso-wrap-style:square;v-text-anchor:top" coordsize="1270,3483610" o:gfxdata="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" path="m,3483483l,e" filled="f" strokeweight=".39922mm">
+                  <v:path arrowok="t"/>
+                </v:shape>
+                <v:shape id="Graphic 6" o:spid="_x0000_s1028" style="position:absolute;width:1054;height:895;visibility:visible;mso-wrap-style:square;v-text-anchor:top" coordsize="105410,89535" o:gfxdata="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" path="m52705,l,89026r105282,l52705,xe" fillcolor="black" stroked="f">
+                  <v:path arrowok="t"/>
+                </v:shape>
+                <v:shape id="Graphic 7" o:spid="_x0000_s1029" style="position:absolute;left:527;top:35570;width:25863;height:44;visibility:visible;mso-wrap-style:square;v-text-anchor:top" coordsize="2586355,4445" o:gfxdata="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" path="m,4317l2586101,e" filled="f" strokeweight=".39922mm">
+                  <v:path arrowok="t"/>
+                </v:shape>
+                <v:shape id="Graphic 8" o:spid="_x0000_s1030" style="position:absolute;left:26257;top:35124;width:1054;height:895;visibility:visible;mso-wrap-style:square;v-text-anchor:top" coordsize="105410,89535" o:gfxdata="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" path="m,l126,89153,105282,44323,,xe" fillcolor="black" stroked="f">
+                  <v:path arrowok="t"/>
+                </v:shape>
+                <v:shape id="Graphic 9" o:spid="_x0000_s1031" style="position:absolute;left:6897;top:9102;width:13;height:25241;visibility:visible;mso-wrap-style:square;v-text-anchor:top" coordsize="1270,2524125" o:gfxdata="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" path="m,2524124l,e" filled="f" strokeweight=".39922mm">
+                  <v:path arrowok="t"/>
+                </v:shape>
+                <v:shape id="Graphic 10" o:spid="_x0000_s1032" style="position:absolute;left:6370;top:7877;width:1054;height:27693;visibility:visible;mso-wrap-style:square;v-text-anchor:top" coordsize="105410,2769235" o:gfxdata="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" path="m105410,2635377l,2635377r52705,133604l105410,2635377xem105410,133604l52705,,,133604r105410,xe" fillcolor="black" stroked="f">
+                  <v:path arrowok="t"/>
+                </v:shape>
+                <v:shape id="Graphic 11" o:spid="_x0000_s1033" style="position:absolute;left:13267;top:16647;width:13;height:17608;visibility:visible;mso-wrap-style:square;v-text-anchor:top" coordsize="1270,1760855" o:gfxdata="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" path="m,1760601l,e" filled="f" strokeweight=".39922mm">
+                  <v:path arrowok="t"/>
+                </v:shape>
+                <v:shape id="Graphic 12" o:spid="_x0000_s1034" style="position:absolute;left:12740;top:15421;width:1054;height:20060;visibility:visible;mso-wrap-style:square;v-text-anchor:top" coordsize="105410,2005964" o:gfxdata="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" path="m105283,1871980l,1871980r52705,133731l105283,1871980xem105283,133731l52705,,,133731r105283,xe" fillcolor="black" stroked="f">
+                  <v:path arrowok="t"/>
+                </v:shape>
+                <v:shape id="Graphic 13" o:spid="_x0000_s1035" style="position:absolute;left:18365;top:24192;width:13;height:10153;visibility:visible;mso-wrap-style:square;v-text-anchor:top" coordsize="1270,1015365" o:gfxdata="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" path="m,1015110l,e" filled="f" strokeweight=".39922mm">
+                  <v:path arrowok="t"/>
+                </v:shape>
+                <v:shape id="Graphic 14" o:spid="_x0000_s1036" style="position:absolute;left:17838;top:22966;width:1054;height:12605;visibility:visible;mso-wrap-style:square;v-text-anchor:top" coordsize="105410,1260475" o:gfxdata="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" path="m105410,1126490l,1126490r52705,133604l105410,1126490xem105410,133731l52705,,,133731r105410,xe" fillcolor="black" stroked="f">
+                  <v:path arrowok="t"/>
+                </v:shape>
+                <v:shape id="Graphic 15" o:spid="_x0000_s1037" style="position:absolute;left:24178;top:31673;width:12;height:2680;visibility:visible;mso-wrap-style:square;v-text-anchor:top" coordsize="1270,267970" o:gfxdata="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" path="m,267462l,e" filled="f" strokeweight=".39922mm">
+                  <v:path arrowok="t"/>
+                </v:shape>
+                <v:shape id="Graphic 16" o:spid="_x0000_s1038" style="position:absolute;left:21661;top:2072;width:3048;height:33503;visibility:visible;mso-wrap-style:square;v-text-anchor:top" coordsize="304800,3350260" o:gfxdata="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" path="m105410,l,,52705,89154,105410,xem304419,3216402r-105283,l251714,3350133r52705,-133731xem304419,2971292l251714,2837561r-52578,133731l304419,2971292xe" fillcolor="black" stroked="f">
+                  <v:path arrowok="t"/>
+                </v:shape>
+                <w10:wrap anchorx="page"/>
+              </v:group>
+            </w:pict>
+          </mc:Fallback>
+        </mc:AlternateContent>
+      </w:r>
+      <w:r>
+        <w:rPr>
+          <w:noProof/>
+        </w:rPr>
+        <mc:AlternateContent>
+          <mc:Choice Requires="wpg">
+            <w:drawing>
+              <wp:anchor distT="0" distB="0" distL="0" distR="0" simplePos="0" relativeHeight="251663360" behindDoc="0" locked="0" layoutInCell="1" allowOverlap="1" wp14:anchorId="1AFB1490" wp14:editId="2D509EAC">
+                <wp:simplePos x="0" y="0"/>
+                <wp:positionH relativeFrom="page">
+                  <wp:posOffset>2988616</wp:posOffset>
+                </wp:positionH>
+                <wp:positionV relativeFrom="paragraph">
+                  <wp:posOffset>1948433</wp:posOffset>
+                </wp:positionV>
+                <wp:extent cx="3582670" cy="2838450"/>
+                <wp:effectExtent l="0" t="0" r="0" b="0"/>
+                <wp:wrapNone/>
+                <wp:docPr id="17" name="Group 17"/>
+                <wp:cNvGraphicFramePr>
+                  <a:graphicFrameLocks xmlns:a="http://schemas.openxmlformats.org/drawingml/2006/main"/>
+                </wp:cNvGraphicFramePr>
+                <a:graphic xmlns:a="http://schemas.openxmlformats.org/drawingml/2006/main">
+                  <a:graphicData uri="http://schemas.microsoft.com/office/word/2010/wordprocessingGroup">
+                    <wpg:wgp>
+                      <wpg:cNvGrpSpPr>
+                        <a:grpSpLocks/>
+                      </wpg:cNvGrpSpPr>
+                      <wpg:grpSpPr>
+                        <a:xfrm>
+                          <a:off x="0" y="0"/>
+                          <a:ext cx="3582670" cy="2838450"/>
+                          <a:chOff x="0" y="0"/>
+                          <a:chExt cx="3582670" cy="2838450"/>
+                        </a:xfrm>
+                      </wpg:grpSpPr>
+                      <wps:wsp>
+                        <wps:cNvPr id="18" name="Graphic 18"/>
+                        <wps:cNvSpPr/>
+                        <wps:spPr>
+                          <a:xfrm>
+                            <a:off x="1738450" y="0"/>
+                            <a:ext cx="105410" cy="89535"/>
+                          </a:xfrm>
+                          <a:custGeom>
+                            <a:avLst/>
+                            <a:gdLst/>
+                            <a:ahLst/>
+                            <a:cxnLst/>
+                            <a:rect l="l" t="t" r="r" b="b"/>
+                            <a:pathLst>
+                              <a:path w="105410" h="89535">
+                                <a:moveTo>
+                                  <a:pt x="105410" y="0"/>
+                                </a:moveTo>
+                                <a:lnTo>
+                                  <a:pt x="0" y="0"/>
+                                </a:lnTo>
+                                <a:lnTo>
+                                  <a:pt x="52705" y="89026"/>
+                                </a:lnTo>
+                                <a:lnTo>
+                                  <a:pt x="105410" y="0"/>
+                                </a:lnTo>
+                                <a:close/>
+                              </a:path>
+                            </a:pathLst>
+                          </a:custGeom>
+                          <a:solidFill>
+                            <a:srgbClr val="000000"/>
+                          </a:solidFill>
+                        </wps:spPr>
+                        <wps:bodyPr wrap="square" lIns="0" tIns="0" rIns="0" bIns="0" rtlCol="0">
+                          <a:prstTxWarp prst="textNoShape">
+                            <a:avLst/>
+                          </a:prstTxWarp>
+                          <a:noAutofit/>
+                        </wps:bodyPr>
+                      </wps:wsp>
+                      <wps:wsp>
+                        <wps:cNvPr id="19" name="Graphic 19"/>
+                        <wps:cNvSpPr/>
+                        <wps:spPr>
+                          <a:xfrm>
+                            <a:off x="1982290" y="334645"/>
+                            <a:ext cx="414020" cy="431165"/>
+                          </a:xfrm>
+                          <a:custGeom>
+                            <a:avLst/>
+                            <a:gdLst/>
+                            <a:ahLst/>
+                            <a:cxnLst/>
+                            <a:rect l="l" t="t" r="r" b="b"/>
+                            <a:pathLst>
+                              <a:path w="414020" h="431165">
+                                <a:moveTo>
+                                  <a:pt x="0" y="0"/>
+                                </a:moveTo>
+                                <a:lnTo>
+                                  <a:pt x="414019" y="0"/>
+                                </a:lnTo>
+                                <a:lnTo>
+                                  <a:pt x="414019" y="430911"/>
+                                </a:lnTo>
+                              </a:path>
+                            </a:pathLst>
+                          </a:custGeom>
+                          <a:ln w="14372">
+                            <a:solidFill>
+                              <a:srgbClr val="000000"/>
+                            </a:solidFill>
+                            <a:prstDash val="solid"/>
+                          </a:ln>
+                        </wps:spPr>
+                        <wps:bodyPr wrap="square" lIns="0" tIns="0" rIns="0" bIns="0" rtlCol="0">
+                          <a:prstTxWarp prst="textNoShape">
+                            <a:avLst/>
+                          </a:prstTxWarp>
+                          <a:noAutofit/>
+                        </wps:bodyPr>
+                      </wps:wsp>
+                      <wps:wsp>
+                        <wps:cNvPr id="20" name="Graphic 20"/>
+                        <wps:cNvSpPr/>
+                        <wps:spPr>
+                          <a:xfrm>
+                            <a:off x="2343732" y="754506"/>
+                            <a:ext cx="105410" cy="89535"/>
+                          </a:xfrm>
+                          <a:custGeom>
+                            <a:avLst/>
+                            <a:gdLst/>
+                            <a:ahLst/>
+                            <a:cxnLst/>
+                            <a:rect l="l" t="t" r="r" b="b"/>
+                            <a:pathLst>
+                              <a:path w="105410" h="89535">
+                                <a:moveTo>
+                                  <a:pt x="105283" y="0"/>
+                                </a:moveTo>
+                                <a:lnTo>
+                                  <a:pt x="0" y="0"/>
+                                </a:lnTo>
+                                <a:lnTo>
+                                  <a:pt x="52577" y="89026"/>
+                                </a:lnTo>
+                                <a:lnTo>
+                                  <a:pt x="105283" y="0"/>
+                                </a:lnTo>
+                                <a:close/>
+                              </a:path>
+                            </a:pathLst>
+                          </a:custGeom>
+                          <a:solidFill>
+                            <a:srgbClr val="000000"/>
+                          </a:solidFill>
+                        </wps:spPr>
+                        <wps:bodyPr wrap="square" lIns="0" tIns="0" rIns="0" bIns="0" rtlCol="0">
+                          <a:prstTxWarp prst="textNoShape">
+                            <a:avLst/>
+                          </a:prstTxWarp>
+                          <a:noAutofit/>
+                        </wps:bodyPr>
+                      </wps:wsp>
+                      <wps:wsp>
+                        <wps:cNvPr id="21" name="Graphic 21"/>
+                        <wps:cNvSpPr/>
+                        <wps:spPr>
+                          <a:xfrm>
+                            <a:off x="2523818" y="1089152"/>
+                            <a:ext cx="382270" cy="424815"/>
+                          </a:xfrm>
+                          <a:custGeom>
+                            <a:avLst/>
+                            <a:gdLst/>
+                            <a:ahLst/>
+                            <a:cxnLst/>
+                            <a:rect l="l" t="t" r="r" b="b"/>
+                            <a:pathLst>
+                              <a:path w="382270" h="424815">
+                                <a:moveTo>
+                                  <a:pt x="0" y="0"/>
+                                </a:moveTo>
+                                <a:lnTo>
+                                  <a:pt x="382269" y="0"/>
+                                </a:lnTo>
+                                <a:lnTo>
+                                  <a:pt x="382269" y="424560"/>
+                                </a:lnTo>
+                              </a:path>
+                            </a:pathLst>
+                          </a:custGeom>
+                          <a:ln w="14372">
+                            <a:solidFill>
+                              <a:srgbClr val="000000"/>
+                            </a:solidFill>
+                            <a:prstDash val="solid"/>
+                          </a:ln>
+                        </wps:spPr>
+                        <wps:bodyPr wrap="square" lIns="0" tIns="0" rIns="0" bIns="0" rtlCol="0">
+                          <a:prstTxWarp prst="textNoShape">
+                            <a:avLst/>
+                          </a:prstTxWarp>
+                          <a:noAutofit/>
+                        </wps:bodyPr>
+                      </wps:wsp>
+                      <wps:wsp>
+                        <wps:cNvPr id="22" name="Graphic 22"/>
+                        <wps:cNvSpPr/>
+                        <wps:spPr>
+                          <a:xfrm>
+                            <a:off x="2853383" y="1502536"/>
+                            <a:ext cx="105410" cy="89535"/>
+                          </a:xfrm>
+                          <a:custGeom>
+                            <a:avLst/>
+                            <a:gdLst/>
+                            <a:ahLst/>
+                            <a:cxnLst/>
+                            <a:rect l="l" t="t" r="r" b="b"/>
+                            <a:pathLst>
+                              <a:path w="105410" h="89535">
+                                <a:moveTo>
+                                  <a:pt x="105283" y="0"/>
+                                </a:moveTo>
+                                <a:lnTo>
+                                  <a:pt x="0" y="0"/>
+                                </a:lnTo>
+                                <a:lnTo>
+                                  <a:pt x="52704" y="89154"/>
+                                </a:lnTo>
+                                <a:lnTo>
+                                  <a:pt x="105283" y="0"/>
+                                </a:lnTo>
+                                <a:close/>
+                              </a:path>
+                            </a:pathLst>
+                          </a:custGeom>
+                          <a:solidFill>
+                            <a:srgbClr val="000000"/>
+                          </a:solidFill>
+                        </wps:spPr>
+                        <wps:bodyPr wrap="square" lIns="0" tIns="0" rIns="0" bIns="0" rtlCol="0">
+                          <a:prstTxWarp prst="textNoShape">
+                            <a:avLst/>
+                          </a:prstTxWarp>
+                          <a:noAutofit/>
+                        </wps:bodyPr>
+                      </wps:wsp>
+                      <wps:wsp>
+                        <wps:cNvPr id="23" name="Graphic 23"/>
+                        <wps:cNvSpPr/>
+                        <wps:spPr>
+                          <a:xfrm>
+                            <a:off x="3065346" y="1837435"/>
+                            <a:ext cx="318770" cy="431165"/>
+                          </a:xfrm>
+                          <a:custGeom>
+                            <a:avLst/>
+                            <a:gdLst/>
+                            <a:ahLst/>
+                            <a:cxnLst/>
+                            <a:rect l="l" t="t" r="r" b="b"/>
+                            <a:pathLst>
+                              <a:path w="318770" h="431165">
+                                <a:moveTo>
+                                  <a:pt x="0" y="0"/>
+                                </a:moveTo>
+                                <a:lnTo>
+                                  <a:pt x="318515" y="0"/>
+                                </a:lnTo>
+                                <a:lnTo>
+                                  <a:pt x="318515" y="430784"/>
+                                </a:lnTo>
+                              </a:path>
+                            </a:pathLst>
+                          </a:custGeom>
+                          <a:ln w="14372">
+                            <a:solidFill>
+                              <a:srgbClr val="000000"/>
+                            </a:solidFill>
+                            <a:prstDash val="solid"/>
+                          </a:ln>
+                        </wps:spPr>
+                        <wps:bodyPr wrap="square" lIns="0" tIns="0" rIns="0" bIns="0" rtlCol="0">
+                          <a:prstTxWarp prst="textNoShape">
+                            <a:avLst/>
+                          </a:prstTxWarp>
+                          <a:noAutofit/>
+                        </wps:bodyPr>
+                      </wps:wsp>
+                      <wps:wsp>
+                        <wps:cNvPr id="24" name="Graphic 24"/>
+                        <wps:cNvSpPr/>
+                        <wps:spPr>
+                          <a:xfrm>
+                            <a:off x="3331157" y="2257044"/>
+                            <a:ext cx="105410" cy="89535"/>
+                          </a:xfrm>
+                          <a:custGeom>
+                            <a:avLst/>
+                            <a:gdLst/>
+                            <a:ahLst/>
+                            <a:cxnLst/>
+                            <a:rect l="l" t="t" r="r" b="b"/>
+                            <a:pathLst>
+                              <a:path w="105410" h="89535">
+                                <a:moveTo>
+                                  <a:pt x="105410" y="0"/>
+                                </a:moveTo>
+                                <a:lnTo>
+                                  <a:pt x="0" y="0"/>
+                                </a:lnTo>
+                                <a:lnTo>
+                                  <a:pt x="52704" y="89153"/>
+                                </a:lnTo>
+                                <a:lnTo>
+                                  <a:pt x="105410" y="0"/>
+                                </a:lnTo>
+                                <a:close/>
+                              </a:path>
+                            </a:pathLst>
+                          </a:custGeom>
+                          <a:solidFill>
+                            <a:srgbClr val="000000"/>
+                          </a:solidFill>
+                        </wps:spPr>
+                        <wps:bodyPr wrap="square" lIns="0" tIns="0" rIns="0" bIns="0" rtlCol="0">
+                          <a:prstTxWarp prst="textNoShape">
+                            <a:avLst/>
+                          </a:prstTxWarp>
+                          <a:noAutofit/>
+                        </wps:bodyPr>
+                      </wps:wsp>
+                      <wps:wsp>
+                        <wps:cNvPr id="25" name="Textbox 25"/>
+                        <wps:cNvSpPr txBox="1"/>
+                        <wps:spPr>
+                          <a:xfrm>
+                            <a:off x="7186" y="89027"/>
+                            <a:ext cx="1975485" cy="491490"/>
+                          </a:xfrm>
+                          <a:prstGeom prst="rect">
+                            <a:avLst/>
+                          </a:prstGeom>
+                          <a:ln w="14372">
+                            <a:solidFill>
+                              <a:srgbClr val="000000"/>
+                            </a:solidFill>
+                            <a:prstDash val="solid"/>
+                          </a:ln>
+                        </wps:spPr>
+                        <wps:txbx>
+                          <w:txbxContent>
+                            <w:p>
+                              <w:pPr>
+                                <w:spacing w:before="223"/>
+                                <w:ind w:right="143"/>
+                                <w:jc w:val="center"/>
+                                <w:rPr>
+                                  <w:sz w:val="26"/>
+                                </w:rPr>
+                              </w:pPr>
+                              <w:r>
+                                <w:rPr>
+                                  <w:spacing w:val="-2"/>
+                                  <w:sz w:val="26"/>
+                                </w:rPr>
+                                <w:t>Design</w:t>
+                              </w:r>
+                            </w:p>
+                          </w:txbxContent>
+                        </wps:txbx>
+                        <wps:bodyPr wrap="square" lIns="0" tIns="0" rIns="0" bIns="0" rtlCol="0">
+                          <a:noAutofit/>
+                        </wps:bodyPr>
+                      </wps:wsp>
+                      <wps:wsp>
+                        <wps:cNvPr id="26" name="Textbox 26"/>
+                        <wps:cNvSpPr txBox="1"/>
+                        <wps:spPr>
+                          <a:xfrm>
+                            <a:off x="485087" y="843533"/>
+                            <a:ext cx="2038985" cy="491490"/>
+                          </a:xfrm>
+                          <a:prstGeom prst="rect">
+                            <a:avLst/>
+                          </a:prstGeom>
+                          <a:ln w="14372">
+                            <a:solidFill>
+                              <a:srgbClr val="000000"/>
+                            </a:solidFill>
+                            <a:prstDash val="solid"/>
+                          </a:ln>
+                        </wps:spPr>
+                        <wps:txbx>
+                          <w:txbxContent>
+                            <w:p>
+                              <w:pPr>
+                                <w:tabs>
+                                  <w:tab w:val="left" w:pos="1148"/>
+                                  <w:tab w:val="left" w:pos="2482"/>
+                                </w:tabs>
+                                <w:spacing w:before="223"/>
+                                <w:ind w:left="152"/>
+                                <w:rPr>
+                                  <w:sz w:val="26"/>
+                                </w:rPr>
+                              </w:pPr>
+                              <w:r>
+                                <w:rPr>
+                                  <w:spacing w:val="-2"/>
+                                  <w:sz w:val="26"/>
+                                </w:rPr>
+                                <w:t>Coding</w:t>
+                              </w:r>
+                              <w:r>
+                                <w:rPr>
+                                  <w:sz w:val="26"/>
+                                </w:rPr>
+                                <w:tab/>
+                                <w:t>&amp;</w:t>
+                              </w:r>
+                              <w:r>
+                                <w:rPr>
+                                  <w:spacing w:val="51"/>
+                                  <w:sz w:val="26"/>
+                                </w:rPr>
+                                <w:t xml:space="preserve"> </w:t>
+                              </w:r>
+                              <w:r>
+                                <w:rPr>
+                                  <w:spacing w:val="-2"/>
+                                  <w:sz w:val="26"/>
+                                </w:rPr>
+                                <w:t>Testing</w:t>
+                              </w:r>
+                              <w:r>
+                                <w:rPr>
+                                  <w:sz w:val="26"/>
+                                </w:rPr>
+                                <w:tab/>
+                              </w:r>
+                              <w:r>
+                                <w:rPr>
+                                  <w:spacing w:val="-4"/>
+                                  <w:sz w:val="26"/>
+                                </w:rPr>
+                                <w:t>Unit</w:t>
+                              </w:r>
+                            </w:p>
+                          </w:txbxContent>
+                        </wps:txbx>
+                        <wps:bodyPr wrap="square" lIns="0" tIns="0" rIns="0" bIns="0" rtlCol="0">
+                          <a:noAutofit/>
+                        </wps:bodyPr>
+                      </wps:wsp>
+                      <wps:wsp>
+                        <wps:cNvPr id="27" name="Textbox 27"/>
+                        <wps:cNvSpPr txBox="1"/>
+                        <wps:spPr>
+                          <a:xfrm>
+                            <a:off x="1090369" y="1591691"/>
+                            <a:ext cx="1975485" cy="491490"/>
+                          </a:xfrm>
+                          <a:prstGeom prst="rect">
+                            <a:avLst/>
+                          </a:prstGeom>
+                          <a:ln w="14372">
+                            <a:solidFill>
+                              <a:srgbClr val="000000"/>
+                            </a:solidFill>
+                            <a:prstDash val="solid"/>
+                          </a:ln>
+                        </wps:spPr>
+                        <wps:txbx>
+                          <w:txbxContent>
+                            <w:p>
+                              <w:pPr>
+                                <w:tabs>
+                                  <w:tab w:val="left" w:pos="1649"/>
+                                </w:tabs>
+                                <w:spacing w:before="65" w:line="252" w:lineRule="auto"/>
+                                <w:ind w:left="1076" w:right="353" w:hanging="874"/>
+                                <w:rPr>
+                                  <w:sz w:val="26"/>
+                                </w:rPr>
+                              </w:pPr>
+                              <w:r>
+                                <w:rPr>
+                                  <w:spacing w:val="-2"/>
+                                  <w:sz w:val="26"/>
+                                </w:rPr>
+                                <w:t>Integration</w:t>
+                              </w:r>
+                              <w:r>
+                                <w:rPr>
+                                  <w:sz w:val="26"/>
+                                </w:rPr>
+                                <w:tab/>
+                                <w:t>&amp;</w:t>
+                              </w:r>
+                              <w:r>
+                                <w:rPr>
+                                  <w:spacing w:val="13"/>
+                                  <w:sz w:val="26"/>
+                                </w:rPr>
+                                <w:t xml:space="preserve"> </w:t>
+                              </w:r>
+                              <w:r>
+                                <w:rPr>
+                                  <w:sz w:val="26"/>
+                                </w:rPr>
+                                <w:t xml:space="preserve">System </w:t>
+                              </w:r>
+                              <w:r>
+                                <w:rPr>
+                                  <w:spacing w:val="-2"/>
+                                  <w:sz w:val="26"/>
+                                </w:rPr>
+                                <w:t>Testing</w:t>
+                              </w:r>
+                            </w:p>
+                          </w:txbxContent>
+                        </wps:txbx>
+                        <wps:bodyPr wrap="square" lIns="0" tIns="0" rIns="0" bIns="0" rtlCol="0">
+                          <a:noAutofit/>
+                        </wps:bodyPr>
+                      </wps:wsp>
+                      <wps:wsp>
+                        <wps:cNvPr id="28" name="Textbox 28"/>
+                        <wps:cNvSpPr txBox="1"/>
+                        <wps:spPr>
+                          <a:xfrm>
+                            <a:off x="1600020" y="2339848"/>
+                            <a:ext cx="1975485" cy="491490"/>
+                          </a:xfrm>
+                          <a:prstGeom prst="rect">
+                            <a:avLst/>
+                          </a:prstGeom>
+                          <a:ln w="14372">
+                            <a:solidFill>
+                              <a:srgbClr val="000000"/>
+                            </a:solidFill>
+                            <a:prstDash val="solid"/>
+                          </a:ln>
+                        </wps:spPr>
+                        <wps:txbx>
+                          <w:txbxContent>
+                            <w:p>
+                              <w:pPr>
+                                <w:spacing w:before="221"/>
+                                <w:ind w:left="739"/>
+                                <w:rPr>
+                                  <w:sz w:val="26"/>
+                                </w:rPr>
+                              </w:pPr>
+                              <w:r>
+                                <w:rPr>
+                                  <w:spacing w:val="-2"/>
+                                  <w:sz w:val="26"/>
+                                </w:rPr>
+                                <w:t>Maintenance</w:t>
+                              </w:r>
+                            </w:p>
+                          </w:txbxContent>
+                        </wps:txbx>
+                        <wps:bodyPr wrap="square" lIns="0" tIns="0" rIns="0" bIns="0" rtlCol="0">
+                          <a:noAutofit/>
+                        </wps:bodyPr>
+                      </wps:wsp>
+                    </wpg:wgp>
+                  </a:graphicData>
+                </a:graphic>
+              </wp:anchor>
+            </w:drawing>
+          </mc:Choice>
+          <mc:Fallback>
+            <w:pict>
+              <v:group w14:anchorId="1AFB1490" id="Group 17" o:spid="_x0000_s1026" style="position:absolute;left:0;text-align:left;margin-left:235.3pt;margin-top:153.4pt;width:282.1pt;height:223.5pt;z-index:251663360;mso-wrap-distance-left:0;mso-wrap-distance-right:0;mso-position-horizontal-relative:page" coordsize="35826,28384" o:gfxdata="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">
+                <v:shape id="Graphic 18" o:spid="_x0000_s1027" style="position:absolute;left:17384;width:1054;height:895;visibility:visible;mso-wrap-style:square;v-text-anchor:top" coordsize="105410,89535" o:gfxdata="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" path="m105410,l,,52705,89026,105410,xe" fillcolor="black" stroked="f">
+                  <v:path arrowok="t"/>
+                </v:shape>
+                <v:shape id="Graphic 19" o:spid="_x0000_s1028" style="position:absolute;left:19822;top:3346;width:4141;height:4312;visibility:visible;mso-wrap-style:square;v-text-anchor:top" coordsize="414020,431165" o:gfxdata="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" path="m,l414019,r,430911e" filled="f" strokeweight=".39922mm">
+                  <v:path arrowok="t"/>
+                </v:shape>
+                <v:shape id="Graphic 20" o:spid="_x0000_s1029" style="position:absolute;left:23437;top:7545;width:1054;height:895;visibility:visible;mso-wrap-style:square;v-text-anchor:top" coordsize="105410,89535" o:gfxdata="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" path="m105283,l,,52577,89026,105283,xe" fillcolor="black" stroked="f">
+                  <v:path arrowok="t"/>
+                </v:shape>
+                <v:shape id="Graphic 21" o:spid="_x0000_s1030" style="position:absolute;left:25238;top:10891;width:3822;height:4248;visibility:visible;mso-wrap-style:square;v-text-anchor:top" coordsize="382270,424815" o:gfxdata="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" path="m,l382269,r,424560e" filled="f" strokeweight=".39922mm">
+                  <v:path arrowok="t"/>
+                </v:shape>
+                <v:shape id="Graphic 22" o:spid="_x0000_s1031" style="position:absolute;left:28533;top:15025;width:1054;height:895;visibility:visible;mso-wrap-style:square;v-text-anchor:top" coordsize="105410,89535" o:gfxdata="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" path="m105283,l,,52704,89154,105283,xe" fillcolor="black" stroked="f">
+                  <v:path arrowok="t"/>
+                </v:shape>
+                <v:shape id="Graphic 23" o:spid="_x0000_s1032" style="position:absolute;left:30653;top:18374;width:3188;height:4312;visibility:visible;mso-wrap-style:square;v-text-anchor:top" coordsize="318770,431165" o:gfxdata="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" path="m,l318515,r,430784e" filled="f" strokeweight=".39922mm">
+                  <v:path arrowok="t"/>
+                </v:shape>
+                <v:shape id="Graphic 24" o:spid="_x0000_s1033" style="position:absolute;left:33311;top:22570;width:1054;height:895;visibility:visible;mso-wrap-style:square;v-text-anchor:top" coordsize="105410,89535" o:gfxdata="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" path="m105410,l,,52704,89153,105410,xe" fillcolor="black" stroked="f">
+                  <v:path arrowok="t"/>
+                </v:shape>
+                <v:shapetype id="_x0000_t202" coordsize="21600,21600" o:spt="202" path="m,l,21600r21600,l21600,xe">
+                  <v:stroke joinstyle="miter"/>
+                  <v:path gradientshapeok="t" o:connecttype="rect"/>
+                </v:shapetype>
+                <v:shape id="Textbox 25" o:spid="_x0000_s1034" type="#_x0000_t202" style="position:absolute;left:71;top:890;width:19755;height:4915;visibility:visible;mso-wrap-style:square;v-text-anchor:top" o:gfxdata="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" filled="f" strokeweight=".39922mm">
+                  <v:textbox inset="0,0,0,0">
+                    <w:txbxContent>
+                      <w:p>
+                        <w:pPr>
+                          <w:spacing w:before="223"/>
+                          <w:ind w:right="143"/>
+                          <w:jc w:val="center"/>
+                          <w:rPr>
+                            <w:sz w:val="26"/>
+                          </w:rPr>
+                        </w:pPr>
+                        <w:r>
+                          <w:rPr>
+                            <w:spacing w:val="-2"/>
+                            <w:sz w:val="26"/>
+                          </w:rPr>
+                          <w:t>Design</w:t>
+                        </w:r>
+                      </w:p>
+                    </w:txbxContent>
+                  </v:textbox>
+                </v:shape>
+                <v:shape id="Textbox 26" o:spid="_x0000_s1035" type="#_x0000_t202" style="position:absolute;left:4850;top:8435;width:20390;height:4915;visibility:visible;mso-wrap-style:square;v-text-anchor:top" o:gfxdata="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" filled="f" strokeweight=".39922mm">
+                  <v:textbox inset="0,0,0,0">
+                    <w:txbxContent>
+                      <w:p>
+                        <w:pPr>
+                          <w:tabs>
+                            <w:tab w:val="left" w:pos="1148"/>
+                            <w:tab w:val="left" w:pos="2482"/>
+                          </w:tabs>
+                          <w:spacing w:before="223"/>
+                          <w:ind w:left="152"/>
+                          <w:rPr>
+                            <w:sz w:val="26"/>
+                          </w:rPr>
+                        </w:pPr>
+                        <w:r>
+                          <w:rPr>
+                            <w:spacing w:val="-2"/>
+                            <w:sz w:val="26"/>
+                          </w:rPr>
+                          <w:t>Coding</w:t>
+                        </w:r>
+                        <w:r>
+                          <w:rPr>
+                            <w:sz w:val="26"/>
+                          </w:rPr>
+                          <w:tab/>
+                          <w:t>&amp;</w:t>
+                        </w:r>
+                        <w:r>
+                          <w:rPr>
+                            <w:spacing w:val="51"/>
+                            <w:sz w:val="26"/>
+                          </w:rPr>
+                          <w:t xml:space="preserve"> </w:t>
+                        </w:r>
+                        <w:r>
+                          <w:rPr>
+                            <w:spacing w:val="-2"/>
+                            <w:sz w:val="26"/>
+                          </w:rPr>
+                          <w:t>Testing</w:t>
+                        </w:r>
+                        <w:r>
+                          <w:rPr>
+                            <w:sz w:val="26"/>
+                          </w:rPr>
+                          <w:tab/>
+                        </w:r>
+                        <w:r>
+                          <w:rPr>
+                            <w:spacing w:val="-4"/>
+                            <w:sz w:val="26"/>
+                          </w:rPr>
+                          <w:t>Unit</w:t>
+                        </w:r>
+                      </w:p>
+                    </w:txbxContent>
+                  </v:textbox>
+                </v:shape>
+                <v:shape id="Textbox 27" o:spid="_x0000_s1036" type="#_x0000_t202" style="position:absolute;left:10903;top:15916;width:19755;height:4915;visibility:visible;mso-wrap-style:square;v-text-anchor:top" o:gfxdata="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" filled="f" strokeweight=".39922mm">
+                  <v:textbox inset="0,0,0,0">
+                    <w:txbxContent>
+                      <w:p>
+                        <w:pPr>
+                          <w:tabs>
+                            <w:tab w:val="left" w:pos="1649"/>
+                          </w:tabs>
+                          <w:spacing w:before="65" w:line="252" w:lineRule="auto"/>
+                          <w:ind w:left="1076" w:right="353" w:hanging="874"/>
+                          <w:rPr>
+                            <w:sz w:val="26"/>
+                          </w:rPr>
+                        </w:pPr>
+                        <w:r>
+                          <w:rPr>
+                            <w:spacing w:val="-2"/>
+                            <w:sz w:val="26"/>
+                          </w:rPr>
+                          <w:t>Integration</w:t>
+                        </w:r>
+                        <w:r>
+                          <w:rPr>
+                            <w:sz w:val="26"/>
+                          </w:rPr>
+                          <w:tab/>
+                          <w:t>&amp;</w:t>
+                        </w:r>
+                        <w:r>
+                          <w:rPr>
+                            <w:spacing w:val="13"/>
+                            <w:sz w:val="26"/>
+                          </w:rPr>
+                          <w:t xml:space="preserve"> </w:t>
+                        </w:r>
+                        <w:r>
+                          <w:rPr>
+                            <w:sz w:val="26"/>
+                          </w:rPr>
+                          <w:t xml:space="preserve">System </w:t>
+                        </w:r>
+                        <w:r>
+                          <w:rPr>
+                            <w:spacing w:val="-2"/>
+                            <w:sz w:val="26"/>
+                          </w:rPr>
+                          <w:t>Testing</w:t>
+                        </w:r>
+                      </w:p>
+                    </w:txbxContent>
+                  </v:textbox>
+                </v:shape>
+                <v:shape id="Textbox 28" o:spid="_x0000_s1037" type="#_x0000_t202" style="position:absolute;left:16000;top:23398;width:19755;height:4915;visibility:visible;mso-wrap-style:square;v-text-anchor:top" o:gfxdata="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" filled="f" strokeweight=".39922mm">
+                  <v:textbox inset="0,0,0,0">
+                    <w:txbxContent>
+                      <w:p>
+                        <w:pPr>
+                          <w:spacing w:before="221"/>
+                          <w:ind w:left="739"/>
+                          <w:rPr>
+                            <w:sz w:val="26"/>
+                          </w:rPr>
+                        </w:pPr>
+                        <w:r>
+                          <w:rPr>
+                            <w:spacing w:val="-2"/>
+                            <w:sz w:val="26"/>
+                          </w:rPr>
+                          <w:t>Maintenance</w:t>
+                        </w:r>
+                      </w:p>
+                    </w:txbxContent>
+                  </v:textbox>
+                </v:shape>
+                <w10:wrap anchorx="page"/>
+              </v:group>
+            </w:pict>
+          </mc:Fallback>
+        </mc:AlternateContent>
+      </w:r>
+      <w:r>
         <w:t>Project</w:t>
       </w:r>
       <w:r>
         <w:rPr>
-          <w:b/>
           <w:spacing w:val="-4"/>
-          <w:sz w:val="30"/>
-        </w:rPr>
-        <w:t xml:space="preserve"> </w:t>
-      </w:r>
-      <w:r>
-        <w:rPr>
-          <w:b/>
-          <w:sz w:val="30"/>
+        </w:rPr>
+        <w:t xml:space="preserve"> </w:t>
+      </w:r>
+      <w:r>
+        <w:rPr>
+          <w:spacing w:val="-2"/>
         </w:rPr>
         <w:t>Model</w:t>
       </w:r>
@@ -2074,8 +3543,7 @@
       <w:pPr>
         <w:pStyle w:val="BodyText"/>
         <w:spacing w:before="8"/>
-        <w:ind w:left="0" w:firstLine="0"/>
-        <w:jc w:val="both"/>
+        <w:ind w:firstLine="0"/>
         <w:rPr>
           <w:b/>
           <w:sz w:val="17"/>
@@ -2119,7 +3587,6 @@
               <w:pStyle w:val="TableParagraph"/>
               <w:spacing w:before="216"/>
               <w:ind w:left="488"/>
-              <w:jc w:val="both"/>
               <w:rPr>
                 <w:sz w:val="26"/>
               </w:rPr>
@@ -2132,13 +3599,14 @@
             </w:r>
             <w:r>
               <w:rPr>
-                <w:spacing w:val="-2"/>
+                <w:spacing w:val="-10"/>
                 <w:sz w:val="26"/>
               </w:rPr>
               <w:t xml:space="preserve"> </w:t>
             </w:r>
             <w:r>
               <w:rPr>
+                <w:spacing w:val="-2"/>
                 <w:sz w:val="26"/>
               </w:rPr>
               <w:t>Study</w:t>
@@ -2156,7 +3624,6 @@
           <w:p>
             <w:pPr>
               <w:pStyle w:val="TableParagraph"/>
-              <w:jc w:val="both"/>
               <w:rPr>
                 <w:sz w:val="26"/>
               </w:rPr>
@@ -2178,7 +3645,6 @@
           </w:tcPr>
           <w:p>
             <w:pPr>
-              <w:jc w:val="both"/>
               <w:rPr>
                 <w:sz w:val="2"/>
                 <w:szCs w:val="2"/>
@@ -2196,7 +3662,6 @@
           <w:p>
             <w:pPr>
               <w:pStyle w:val="TableParagraph"/>
-              <w:jc w:val="both"/>
               <w:rPr>
                 <w:sz w:val="26"/>
               </w:rPr>
@@ -2221,34 +3686,10 @@
           <w:p>
             <w:pPr>
               <w:pStyle w:val="TableParagraph"/>
-              <w:spacing w:line="140" w:lineRule="exact"/>
-              <w:ind w:left="329"/>
-              <w:jc w:val="both"/>
               <w:rPr>
-                <w:sz w:val="14"/>
+                <w:sz w:val="24"/>
               </w:rPr>
             </w:pPr>
-            <w:r>
-              <w:rPr>
-                <w:position w:val="-2"/>
-                <w:sz w:val="14"/>
-              </w:rPr>
-            </w:r>
-            <w:r>
-              <w:rPr>
-                <w:position w:val="-2"/>
-                <w:sz w:val="14"/>
-              </w:rPr>
-              <w:pict w14:anchorId="2FCD659C">
-                <v:group id="_x0000_s1037" style="width:8.3pt;height:7.05pt;mso-position-horizontal-relative:char;mso-position-vertical-relative:line" coordsize="166,141">
-                  <v:shape id="_x0000_s1038" style="position:absolute;width:166;height:141" coordsize="166,141" path="m83,l,140r166,l83,xe" fillcolor="black" stroked="f">
-                    <v:path arrowok="t"/>
-                  </v:shape>
-                  <w10:wrap type="none"/>
-                  <w10:anchorlock/>
-                </v:group>
-              </w:pict>
-            </w:r>
           </w:p>
         </w:tc>
       </w:tr>
@@ -2256,24 +3697,11 @@
     <w:p>
       <w:pPr>
         <w:pStyle w:val="BodyText"/>
-        <w:spacing w:before="8"/>
-        <w:ind w:left="0" w:firstLine="0"/>
-        <w:jc w:val="both"/>
+        <w:spacing w:before="5"/>
+        <w:ind w:firstLine="0"/>
         <w:rPr>
           <w:b/>
-          <w:sz w:val="8"/>
-        </w:rPr>
-      </w:pPr>
-    </w:p>
-    <w:p>
-      <w:pPr>
-        <w:pStyle w:val="BodyText"/>
-        <w:spacing w:before="7"/>
-        <w:ind w:left="0" w:firstLine="0"/>
-        <w:jc w:val="both"/>
-        <w:rPr>
-          <w:b/>
-          <w:sz w:val="2"/>
+          <w:sz w:val="9"/>
         </w:rPr>
       </w:pPr>
     </w:p>
@@ -2314,26 +3742,27 @@
               <w:pStyle w:val="TableParagraph"/>
               <w:spacing w:before="216"/>
               <w:ind w:left="161"/>
-              <w:jc w:val="both"/>
               <w:rPr>
                 <w:sz w:val="26"/>
               </w:rPr>
             </w:pPr>
             <w:r>
               <w:rPr>
+                <w:spacing w:val="-2"/>
                 <w:sz w:val="26"/>
               </w:rPr>
               <w:t>Requirement</w:t>
             </w:r>
             <w:r>
               <w:rPr>
-                <w:spacing w:val="-4"/>
+                <w:spacing w:val="5"/>
                 <w:sz w:val="26"/>
               </w:rPr>
               <w:t xml:space="preserve"> </w:t>
             </w:r>
             <w:r>
               <w:rPr>
+                <w:spacing w:val="-2"/>
                 <w:sz w:val="26"/>
               </w:rPr>
               <w:t>Analysis</w:t>
@@ -2351,7 +3780,6 @@
           <w:p>
             <w:pPr>
               <w:pStyle w:val="TableParagraph"/>
-              <w:jc w:val="both"/>
               <w:rPr>
                 <w:sz w:val="26"/>
               </w:rPr>
@@ -2373,7 +3801,6 @@
           </w:tcPr>
           <w:p>
             <w:pPr>
-              <w:jc w:val="both"/>
               <w:rPr>
                 <w:sz w:val="2"/>
                 <w:szCs w:val="2"/>
@@ -2391,7 +3818,6 @@
           <w:p>
             <w:pPr>
               <w:pStyle w:val="TableParagraph"/>
-              <w:jc w:val="both"/>
               <w:rPr>
                 <w:sz w:val="26"/>
               </w:rPr>
@@ -2416,34 +3842,10 @@
           <w:p>
             <w:pPr>
               <w:pStyle w:val="TableParagraph"/>
-              <w:spacing w:line="210" w:lineRule="exact"/>
-              <w:ind w:left="229"/>
-              <w:jc w:val="both"/>
               <w:rPr>
                 <w:sz w:val="20"/>
               </w:rPr>
             </w:pPr>
-            <w:r>
-              <w:rPr>
-                <w:position w:val="-3"/>
-                <w:sz w:val="20"/>
-              </w:rPr>
-            </w:r>
-            <w:r>
-              <w:rPr>
-                <w:position w:val="-3"/>
-                <w:sz w:val="20"/>
-              </w:rPr>
-              <w:pict w14:anchorId="5E9853D0">
-                <v:group id="_x0000_s1035" style="width:8.3pt;height:10.55pt;mso-position-horizontal-relative:char;mso-position-vertical-relative:line" coordsize="166,211">
-                  <v:shape id="_x0000_s1036" style="position:absolute;width:166;height:211" coordsize="166,211" path="m83,l,210r166,l83,xe" fillcolor="black" stroked="f">
-                    <v:path arrowok="t"/>
-                  </v:shape>
-                  <w10:wrap type="none"/>
-                  <w10:anchorlock/>
-                </v:group>
-              </w:pict>
-            </w:r>
           </w:p>
         </w:tc>
       </w:tr>
@@ -2451,301 +3853,161 @@
     <w:p>
       <w:pPr>
         <w:pStyle w:val="BodyText"/>
-        <w:ind w:left="0" w:firstLine="0"/>
-        <w:jc w:val="both"/>
+        <w:ind w:firstLine="0"/>
         <w:rPr>
           <w:b/>
-          <w:sz w:val="20"/>
+          <w:sz w:val="30"/>
         </w:rPr>
       </w:pPr>
     </w:p>
     <w:p>
       <w:pPr>
         <w:pStyle w:val="BodyText"/>
-        <w:ind w:left="0" w:firstLine="0"/>
-        <w:jc w:val="both"/>
+        <w:ind w:firstLine="0"/>
         <w:rPr>
           <w:b/>
-          <w:sz w:val="20"/>
+          <w:sz w:val="30"/>
         </w:rPr>
       </w:pPr>
     </w:p>
     <w:p>
       <w:pPr>
         <w:pStyle w:val="BodyText"/>
-        <w:ind w:left="0" w:firstLine="0"/>
-        <w:jc w:val="both"/>
+        <w:ind w:firstLine="0"/>
         <w:rPr>
           <w:b/>
-          <w:sz w:val="20"/>
+          <w:sz w:val="30"/>
         </w:rPr>
       </w:pPr>
     </w:p>
     <w:p>
       <w:pPr>
         <w:pStyle w:val="BodyText"/>
-        <w:ind w:left="0" w:firstLine="0"/>
-        <w:jc w:val="both"/>
+        <w:ind w:firstLine="0"/>
         <w:rPr>
           <w:b/>
-          <w:sz w:val="20"/>
+          <w:sz w:val="30"/>
         </w:rPr>
       </w:pPr>
     </w:p>
     <w:p>
       <w:pPr>
         <w:pStyle w:val="BodyText"/>
-        <w:ind w:left="0" w:firstLine="0"/>
-        <w:jc w:val="both"/>
+        <w:ind w:firstLine="0"/>
         <w:rPr>
           <w:b/>
-          <w:sz w:val="20"/>
+          <w:sz w:val="30"/>
         </w:rPr>
       </w:pPr>
     </w:p>
     <w:p>
       <w:pPr>
         <w:pStyle w:val="BodyText"/>
-        <w:ind w:left="0" w:firstLine="0"/>
-        <w:jc w:val="both"/>
+        <w:ind w:firstLine="0"/>
         <w:rPr>
           <w:b/>
-          <w:sz w:val="20"/>
+          <w:sz w:val="30"/>
         </w:rPr>
       </w:pPr>
     </w:p>
     <w:p>
       <w:pPr>
         <w:pStyle w:val="BodyText"/>
-        <w:ind w:left="0" w:firstLine="0"/>
-        <w:jc w:val="both"/>
+        <w:ind w:firstLine="0"/>
         <w:rPr>
           <w:b/>
-          <w:sz w:val="20"/>
+          <w:sz w:val="30"/>
         </w:rPr>
       </w:pPr>
     </w:p>
     <w:p>
       <w:pPr>
         <w:pStyle w:val="BodyText"/>
-        <w:ind w:left="0" w:firstLine="0"/>
-        <w:jc w:val="both"/>
+        <w:ind w:firstLine="0"/>
         <w:rPr>
           <w:b/>
-          <w:sz w:val="20"/>
+          <w:sz w:val="30"/>
         </w:rPr>
       </w:pPr>
     </w:p>
     <w:p>
       <w:pPr>
         <w:pStyle w:val="BodyText"/>
-        <w:ind w:left="0" w:firstLine="0"/>
-        <w:jc w:val="both"/>
+        <w:ind w:firstLine="0"/>
         <w:rPr>
           <w:b/>
-          <w:sz w:val="20"/>
+          <w:sz w:val="30"/>
         </w:rPr>
       </w:pPr>
     </w:p>
     <w:p>
       <w:pPr>
         <w:pStyle w:val="BodyText"/>
-        <w:ind w:left="0" w:firstLine="0"/>
-        <w:jc w:val="both"/>
+        <w:ind w:firstLine="0"/>
         <w:rPr>
           <w:b/>
-          <w:sz w:val="20"/>
+          <w:sz w:val="30"/>
         </w:rPr>
       </w:pPr>
     </w:p>
     <w:p>
       <w:pPr>
         <w:pStyle w:val="BodyText"/>
-        <w:ind w:left="0" w:firstLine="0"/>
-        <w:jc w:val="both"/>
+        <w:ind w:firstLine="0"/>
         <w:rPr>
           <w:b/>
-          <w:sz w:val="11"/>
-        </w:rPr>
-      </w:pPr>
-      <w:r>
-        <w:pict w14:anchorId="14D43732">
-          <v:group id="_x0000_s1030" style="position:absolute;left:0;text-align:left;margin-left:320.6pt;margin-top:8.35pt;width:196.8pt;height:98.75pt;z-index:-15726592;mso-wrap-distance-left:0;mso-wrap-distance-right:0;mso-position-horizontal-relative:page" coordorigin="6412,167" coordsize="3936,1975">
-            <v:shape id="_x0000_s1034" style="position:absolute;left:9533;top:565;width:502;height:679" coordorigin="9534,565" coordsize="502,679" path="m9534,565r501,l10035,1243e" filled="f" strokeweight=".39925mm">
-              <v:path arrowok="t"/>
-            </v:shape>
-            <v:shape id="_x0000_s1033" style="position:absolute;left:9952;top:1225;width:166;height:141" coordorigin="9952,1226" coordsize="166,141" path="m10118,1226r-166,l10035,1366r83,-140xe" fillcolor="black" stroked="f">
-              <v:path arrowok="t"/>
-            </v:shape>
-            <v:shape id="_x0000_s1032" type="#_x0000_t202" style="position:absolute;left:6423;top:178;width:3111;height:774" filled="f" strokeweight=".39925mm">
-              <v:textbox inset="0,0,0,0">
-                <w:txbxContent>
-                  <w:p>
-                    <w:pPr>
-                      <w:tabs>
-                        <w:tab w:val="left" w:pos="1649"/>
-                      </w:tabs>
-                      <w:spacing w:before="65" w:line="252" w:lineRule="auto"/>
-                      <w:ind w:left="1076" w:right="353" w:hanging="874"/>
-                      <w:rPr>
-                        <w:sz w:val="26"/>
-                      </w:rPr>
-                    </w:pPr>
-                    <w:r>
-                      <w:rPr>
-                        <w:sz w:val="26"/>
-                      </w:rPr>
-                      <w:t>Integration</w:t>
-                    </w:r>
-                    <w:r>
-                      <w:rPr>
-                        <w:sz w:val="26"/>
-                      </w:rPr>
-                      <w:tab/>
-                      <w:t>&amp;</w:t>
-                    </w:r>
-                    <w:r>
-                      <w:rPr>
-                        <w:spacing w:val="35"/>
-                        <w:sz w:val="26"/>
-                      </w:rPr>
-                      <w:t xml:space="preserve"> </w:t>
-                    </w:r>
-                    <w:r>
-                      <w:rPr>
-                        <w:sz w:val="26"/>
-                      </w:rPr>
-                      <w:t>System</w:t>
-                    </w:r>
-                    <w:r>
-                      <w:rPr>
-                        <w:spacing w:val="-62"/>
-                        <w:sz w:val="26"/>
-                      </w:rPr>
-                      <w:t xml:space="preserve"> </w:t>
-                    </w:r>
-                    <w:r>
-                      <w:rPr>
-                        <w:sz w:val="26"/>
-                      </w:rPr>
-                      <w:t>Testing</w:t>
-                    </w:r>
-                  </w:p>
-                </w:txbxContent>
-              </v:textbox>
-            </v:shape>
-            <v:shape id="_x0000_s1031" type="#_x0000_t202" style="position:absolute;left:7226;top:1356;width:3111;height:774" filled="f" strokeweight=".39925mm">
-              <v:textbox inset="0,0,0,0">
-                <w:txbxContent>
-                  <w:p>
-                    <w:pPr>
-                      <w:spacing w:before="221"/>
-                      <w:ind w:left="739"/>
-                      <w:rPr>
-                        <w:sz w:val="26"/>
-                      </w:rPr>
-                    </w:pPr>
-                    <w:r>
-                      <w:rPr>
-                        <w:sz w:val="26"/>
-                      </w:rPr>
-                      <w:t>Maintenance</w:t>
-                    </w:r>
-                  </w:p>
-                </w:txbxContent>
-              </v:textbox>
-            </v:shape>
-            <w10:wrap type="topAndBottom" anchorx="page"/>
-          </v:group>
-        </w:pict>
-      </w:r>
+          <w:sz w:val="30"/>
+        </w:rPr>
+      </w:pPr>
     </w:p>
     <w:p>
       <w:pPr>
         <w:pStyle w:val="BodyText"/>
-        <w:spacing w:before="10"/>
-        <w:ind w:left="0" w:firstLine="0"/>
-        <w:jc w:val="both"/>
+        <w:ind w:firstLine="0"/>
         <w:rPr>
           <w:b/>
-          <w:sz w:val="34"/>
-        </w:rPr>
-      </w:pPr>
-    </w:p>
-    <w:p>
-      <w:pPr>
-        <w:ind w:left="2788"/>
-        <w:jc w:val="both"/>
+          <w:sz w:val="30"/>
+        </w:rPr>
+      </w:pPr>
+    </w:p>
+    <w:p>
+      <w:pPr>
+        <w:jc w:val="center"/>
         <w:rPr>
           <w:b/>
+          <w:w w:val="95"/>
           <w:sz w:val="24"/>
         </w:rPr>
       </w:pPr>
-      <w:r>
-        <w:pict w14:anchorId="2C562A78">
-          <v:group id="_x0000_s1026" style="position:absolute;left:0;text-align:left;margin-left:272.95pt;margin-top:-179.2pt;width:195.35pt;height:59.5pt;z-index:15732736;mso-position-horizontal-relative:page" coordorigin="5459,-3584" coordsize="3907,1190">
-            <v:shape id="_x0000_s1029" style="position:absolute;left:8681;top:-3186;width:602;height:669" coordorigin="8681,-3186" coordsize="602,669" path="m8681,-3186r602,l9283,-2517e" filled="f" strokeweight=".39925mm">
-              <v:path arrowok="t"/>
-            </v:shape>
-            <v:shape id="_x0000_s1028" style="position:absolute;left:9200;top:-2535;width:166;height:141" coordorigin="9200,-2535" coordsize="166,141" path="m9366,-2535r-166,l9283,-2394r83,-141xe" fillcolor="black" stroked="f">
-              <v:path arrowok="t"/>
-            </v:shape>
-            <v:shape id="_x0000_s1027" type="#_x0000_t202" style="position:absolute;left:5470;top:-3573;width:3211;height:774" filled="f" strokeweight=".39925mm">
-              <v:textbox inset="0,0,0,0">
-                <w:txbxContent>
-                  <w:p>
-                    <w:pPr>
-                      <w:tabs>
-                        <w:tab w:val="left" w:pos="1148"/>
-                        <w:tab w:val="left" w:pos="2482"/>
-                      </w:tabs>
-                      <w:spacing w:before="223"/>
-                      <w:ind w:left="152"/>
-                      <w:rPr>
-                        <w:sz w:val="26"/>
-                      </w:rPr>
-                    </w:pPr>
-                    <w:r>
-                      <w:rPr>
-                        <w:sz w:val="26"/>
-                      </w:rPr>
-                      <w:t>Coding</w:t>
-                    </w:r>
-                    <w:r>
-                      <w:rPr>
-                        <w:sz w:val="26"/>
-                      </w:rPr>
-                      <w:tab/>
-                      <w:t>&amp;</w:t>
-                    </w:r>
-                    <w:r>
-                      <w:rPr>
-                        <w:spacing w:val="52"/>
-                        <w:sz w:val="26"/>
-                      </w:rPr>
-                      <w:t xml:space="preserve"> </w:t>
-                    </w:r>
-                    <w:r>
-                      <w:rPr>
-                        <w:sz w:val="26"/>
-                      </w:rPr>
-                      <w:t>Testing</w:t>
-                    </w:r>
-                    <w:r>
-                      <w:rPr>
-                        <w:sz w:val="26"/>
-                      </w:rPr>
-                      <w:tab/>
-                      <w:t>Unit</w:t>
-                    </w:r>
-                  </w:p>
-                </w:txbxContent>
-              </v:textbox>
-            </v:shape>
-            <w10:wrap anchorx="page"/>
-          </v:group>
-        </w:pict>
-      </w:r>
+    </w:p>
+    <w:p>
+      <w:pPr>
+        <w:rPr>
+          <w:b/>
+          <w:w w:val="95"/>
+          <w:sz w:val="24"/>
+        </w:rPr>
+      </w:pPr>
+    </w:p>
+    <w:p>
+      <w:pPr>
+        <w:jc w:val="center"/>
+        <w:rPr>
+          <w:b/>
+          <w:w w:val="95"/>
+          <w:sz w:val="24"/>
+        </w:rPr>
+      </w:pPr>
+    </w:p>
+    <w:p>
+      <w:pPr>
+        <w:jc w:val="center"/>
+        <w:rPr>
+          <w:b/>
+          <w:w w:val="95"/>
+          <w:sz w:val="24"/>
+        </w:rPr>
+      </w:pPr>
       <w:r>
         <w:rPr>
           <w:b/>
@@ -2822,6 +4084,25 @@
         </w:rPr>
         <w:t>Model]</w:t>
       </w:r>
+    </w:p>
+    <w:p>
+      <w:pPr>
+        <w:jc w:val="center"/>
+        <w:rPr>
+          <w:b/>
+          <w:w w:val="95"/>
+          <w:sz w:val="24"/>
+        </w:rPr>
+      </w:pPr>
+    </w:p>
+    <w:p>
+      <w:pPr>
+        <w:jc w:val="center"/>
+        <w:rPr>
+          <w:b/>
+          <w:sz w:val="24"/>
+        </w:rPr>
+      </w:pPr>
     </w:p>
     <w:p>
       <w:pPr>
@@ -3375,8 +4656,6 @@
         </w:rPr>
         <w:t xml:space="preserve"> </w:t>
       </w:r>
-      <w:proofErr w:type="spellStart"/>
-      <w:proofErr w:type="gramStart"/>
       <w:r>
         <w:rPr>
           <w:sz w:val="28"/>
@@ -3385,13 +4664,17 @@
       </w:r>
       <w:r>
         <w:rPr>
+          <w:sz w:val="28"/>
+        </w:rPr>
+        <w:t xml:space="preserve"> </w:t>
+      </w:r>
+      <w:r>
+        <w:rPr>
           <w:spacing w:val="-1"/>
           <w:sz w:val="28"/>
         </w:rPr>
         <w:t>In</w:t>
       </w:r>
-      <w:proofErr w:type="spellEnd"/>
-      <w:proofErr w:type="gramEnd"/>
       <w:r>
         <w:rPr>
           <w:spacing w:val="-17"/>
@@ -3641,7 +4924,14 @@
         <w:rPr>
           <w:sz w:val="28"/>
         </w:rPr>
-        <w:t>then the initial product skeleton is redefined into increasing levels</w:t>
+        <w:t xml:space="preserve">then the initial product skeleton is redefined into </w:t>
+      </w:r>
+      <w:r>
+        <w:rPr>
+          <w:sz w:val="28"/>
+        </w:rPr>
+        <w:lastRenderedPageBreak/>
+        <w:t>increasing levels</w:t>
       </w:r>
       <w:r>
         <w:rPr>
@@ -3655,7 +4945,6 @@
           <w:spacing w:val="-1"/>
           <w:sz w:val="28"/>
         </w:rPr>
-        <w:lastRenderedPageBreak/>
         <w:t>capacity</w:t>
       </w:r>
       <w:r>
@@ -4892,15 +6181,15 @@
         <w:pStyle w:val="ListParagraph"/>
         <w:numPr>
           <w:ilvl w:val="2"/>
-          <w:numId w:val="3"/>
+          <w:numId w:val="4"/>
         </w:numPr>
         <w:tabs>
           <w:tab w:val="left" w:pos="1880"/>
           <w:tab w:val="left" w:pos="1881"/>
         </w:tabs>
-        <w:spacing w:line="336" w:lineRule="exact"/>
-        <w:rPr>
-          <w:rFonts w:ascii="Symbol" w:hAnsi="Symbol"/>
+        <w:spacing w:before="155" w:line="345" w:lineRule="auto"/>
+        <w:ind w:right="210"/>
+        <w:rPr>
           <w:sz w:val="28"/>
         </w:rPr>
       </w:pPr>
@@ -4912,7 +6201,6 @@
       </w:r>
       <w:r>
         <w:rPr>
-          <w:spacing w:val="-3"/>
           <w:sz w:val="28"/>
         </w:rPr>
         <w:t xml:space="preserve"> </w:t>
@@ -4925,7 +6213,6 @@
       </w:r>
       <w:r>
         <w:rPr>
-          <w:spacing w:val="-2"/>
           <w:sz w:val="28"/>
         </w:rPr>
         <w:t xml:space="preserve"> </w:t>
@@ -4938,7 +6225,6 @@
       </w:r>
       <w:r>
         <w:rPr>
-          <w:spacing w:val="-6"/>
           <w:sz w:val="28"/>
         </w:rPr>
         <w:t xml:space="preserve"> </w:t>
@@ -4951,7 +6237,6 @@
       </w:r>
       <w:r>
         <w:rPr>
-          <w:spacing w:val="-3"/>
           <w:sz w:val="28"/>
         </w:rPr>
         <w:t xml:space="preserve"> </w:t>
@@ -4964,7 +6249,6 @@
       </w:r>
       <w:r>
         <w:rPr>
-          <w:spacing w:val="-5"/>
           <w:sz w:val="28"/>
         </w:rPr>
         <w:t xml:space="preserve"> </w:t>
@@ -4981,15 +6265,15 @@
         <w:pStyle w:val="ListParagraph"/>
         <w:numPr>
           <w:ilvl w:val="2"/>
-          <w:numId w:val="3"/>
+          <w:numId w:val="4"/>
         </w:numPr>
         <w:tabs>
           <w:tab w:val="left" w:pos="1880"/>
           <w:tab w:val="left" w:pos="1881"/>
         </w:tabs>
-        <w:spacing w:before="168"/>
-        <w:rPr>
-          <w:rFonts w:ascii="Symbol" w:hAnsi="Symbol"/>
+        <w:spacing w:before="155" w:line="345" w:lineRule="auto"/>
+        <w:ind w:right="210"/>
+        <w:rPr>
           <w:sz w:val="28"/>
         </w:rPr>
       </w:pPr>
@@ -5001,7 +6285,6 @@
       </w:r>
       <w:r>
         <w:rPr>
-          <w:spacing w:val="-4"/>
           <w:sz w:val="28"/>
         </w:rPr>
         <w:t xml:space="preserve"> </w:t>
@@ -5014,7 +6297,6 @@
       </w:r>
       <w:r>
         <w:rPr>
-          <w:spacing w:val="-2"/>
           <w:sz w:val="28"/>
         </w:rPr>
         <w:t xml:space="preserve"> </w:t>
@@ -5027,7 +6309,6 @@
       </w:r>
       <w:r>
         <w:rPr>
-          <w:spacing w:val="-3"/>
           <w:sz w:val="28"/>
         </w:rPr>
         <w:t xml:space="preserve"> </w:t>
@@ -5040,7 +6321,6 @@
       </w:r>
       <w:r>
         <w:rPr>
-          <w:spacing w:val="-6"/>
           <w:sz w:val="28"/>
         </w:rPr>
         <w:t xml:space="preserve"> </w:t>
@@ -5053,7 +6333,6 @@
       </w:r>
       <w:r>
         <w:rPr>
-          <w:spacing w:val="-2"/>
           <w:sz w:val="28"/>
         </w:rPr>
         <w:t xml:space="preserve"> </w:t>
@@ -5066,7 +6345,6 @@
       </w:r>
       <w:r>
         <w:rPr>
-          <w:spacing w:val="-3"/>
           <w:sz w:val="28"/>
         </w:rPr>
         <w:t xml:space="preserve"> </w:t>
@@ -5079,7 +6357,6 @@
       </w:r>
       <w:r>
         <w:rPr>
-          <w:spacing w:val="-2"/>
           <w:sz w:val="28"/>
         </w:rPr>
         <w:t xml:space="preserve"> </w:t>
@@ -5092,7 +6369,6 @@
       </w:r>
       <w:r>
         <w:rPr>
-          <w:spacing w:val="-4"/>
           <w:sz w:val="28"/>
         </w:rPr>
         <w:t xml:space="preserve"> </w:t>
@@ -5109,15 +6385,15 @@
         <w:pStyle w:val="ListParagraph"/>
         <w:numPr>
           <w:ilvl w:val="2"/>
-          <w:numId w:val="3"/>
+          <w:numId w:val="4"/>
         </w:numPr>
         <w:tabs>
           <w:tab w:val="left" w:pos="1880"/>
           <w:tab w:val="left" w:pos="1881"/>
         </w:tabs>
-        <w:spacing w:before="72"/>
-        <w:rPr>
-          <w:rFonts w:ascii="Symbol" w:hAnsi="Symbol"/>
+        <w:spacing w:before="155" w:line="345" w:lineRule="auto"/>
+        <w:ind w:right="210"/>
+        <w:rPr>
           <w:sz w:val="28"/>
         </w:rPr>
       </w:pPr>
@@ -5129,7 +6405,6 @@
       </w:r>
       <w:r>
         <w:rPr>
-          <w:spacing w:val="-2"/>
           <w:sz w:val="28"/>
         </w:rPr>
         <w:t xml:space="preserve"> </w:t>
@@ -5142,7 +6417,6 @@
       </w:r>
       <w:r>
         <w:rPr>
-          <w:spacing w:val="-3"/>
           <w:sz w:val="28"/>
         </w:rPr>
         <w:t xml:space="preserve"> </w:t>
@@ -5159,15 +6433,15 @@
         <w:pStyle w:val="ListParagraph"/>
         <w:numPr>
           <w:ilvl w:val="2"/>
-          <w:numId w:val="3"/>
+          <w:numId w:val="4"/>
         </w:numPr>
         <w:tabs>
           <w:tab w:val="left" w:pos="1880"/>
           <w:tab w:val="left" w:pos="1881"/>
         </w:tabs>
-        <w:spacing w:before="161"/>
-        <w:rPr>
-          <w:rFonts w:ascii="Symbol" w:hAnsi="Symbol"/>
+        <w:spacing w:before="155" w:line="345" w:lineRule="auto"/>
+        <w:ind w:right="210"/>
+        <w:rPr>
           <w:sz w:val="28"/>
         </w:rPr>
       </w:pPr>
@@ -5179,7 +6453,6 @@
       </w:r>
       <w:r>
         <w:rPr>
-          <w:spacing w:val="-7"/>
           <w:sz w:val="28"/>
         </w:rPr>
         <w:t xml:space="preserve"> </w:t>
@@ -5192,7 +6465,6 @@
       </w:r>
       <w:r>
         <w:rPr>
-          <w:spacing w:val="-7"/>
           <w:sz w:val="28"/>
         </w:rPr>
         <w:t xml:space="preserve"> </w:t>
@@ -5217,66 +6489,58 @@
     </w:p>
     <w:p>
       <w:pPr>
-        <w:spacing w:before="291"/>
-        <w:ind w:left="3245" w:right="2927"/>
-        <w:jc w:val="both"/>
+        <w:jc w:val="center"/>
         <w:rPr>
           <w:b/>
+          <w:w w:val="95"/>
           <w:sz w:val="24"/>
         </w:rPr>
       </w:pPr>
       <w:r>
         <w:rPr>
           <w:b/>
+          <w:w w:val="95"/>
           <w:sz w:val="24"/>
         </w:rPr>
-        <w:t>[Table</w:t>
-      </w:r>
+        <w:lastRenderedPageBreak/>
+        <w:t xml:space="preserve">[Table </w:t>
+      </w:r>
+      <w:proofErr w:type="gramStart"/>
       <w:r>
         <w:rPr>
           <w:b/>
-          <w:spacing w:val="-13"/>
+          <w:w w:val="95"/>
           <w:sz w:val="24"/>
         </w:rPr>
-        <w:t xml:space="preserve"> </w:t>
+        <w:t xml:space="preserve">1 </w:t>
       </w:r>
       <w:r>
         <w:rPr>
           <w:b/>
+          <w:w w:val="95"/>
           <w:sz w:val="24"/>
         </w:rPr>
-        <w:t>1:</w:t>
-      </w:r>
+        <w:t>:</w:t>
+      </w:r>
+      <w:proofErr w:type="gramEnd"/>
       <w:r>
         <w:rPr>
           <w:b/>
-          <w:spacing w:val="-14"/>
+          <w:w w:val="95"/>
           <w:sz w:val="24"/>
         </w:rPr>
-        <w:t xml:space="preserve"> </w:t>
-      </w:r>
-      <w:r>
+        <w:t xml:space="preserve"> Schedule Representation]</w:t>
+      </w:r>
+    </w:p>
+    <w:p>
+      <w:pPr>
+        <w:jc w:val="center"/>
         <w:rPr>
           <w:b/>
+          <w:w w:val="95"/>
           <w:sz w:val="24"/>
         </w:rPr>
-        <w:t>Schedule</w:t>
-      </w:r>
-      <w:r>
-        <w:rPr>
-          <w:b/>
-          <w:spacing w:val="-13"/>
-          <w:sz w:val="24"/>
-        </w:rPr>
-        <w:t xml:space="preserve"> </w:t>
-      </w:r>
-      <w:r>
-        <w:rPr>
-          <w:b/>
-          <w:sz w:val="24"/>
-        </w:rPr>
-        <w:t>Representation]</w:t>
-      </w:r>
+      </w:pPr>
     </w:p>
     <w:p>
       <w:pPr>
@@ -5338,7 +6602,6 @@
                 <w:b/>
                 <w:sz w:val="28"/>
               </w:rPr>
-              <w:lastRenderedPageBreak/>
               <w:t>ACTIVITY</w:t>
             </w:r>
           </w:p>
@@ -6161,14 +7424,14 @@
         <w:rPr>
           <w:sz w:val="28"/>
         </w:rPr>
-        <w:t xml:space="preserve">Economic feasibility, commonly known as cost/benefit analysis, will be applied to evaluate the effectiveness of the mental and healthcare application. This involves calculating the expected benefits and </w:t>
+        <w:t xml:space="preserve">Economic feasibility, commonly known as cost/benefit analysis, will be applied to evaluate the effectiveness of the mental and </w:t>
       </w:r>
       <w:r>
         <w:rPr>
           <w:sz w:val="28"/>
         </w:rPr>
         <w:lastRenderedPageBreak/>
-        <w:t>savings from the system and comparing them with the development and operational costs. If the benefits outweigh the costs, the system will be designed and implemented.</w:t>
+        <w:t>healthcare application. This involves calculating the expected benefits and savings from the system and comparing them with the development and operational costs. If the benefits outweigh the costs, the system will be designed and implemented.</w:t>
       </w:r>
     </w:p>
     <w:p>
@@ -6312,7 +7575,7 @@
       </w:r>
     </w:p>
     <w:sectPr>
-      <w:pgSz w:w="12240" w:h="15840"/>
+      <w:pgSz w:w="11906" w:h="16838" w:code="9"/>
       <w:pgMar w:top="1360" w:right="740" w:bottom="1260" w:left="1720" w:header="0" w:footer="1066" w:gutter="0"/>
       <w:pgBorders w:offsetFrom="page">
         <w:top w:val="single" w:sz="18" w:space="24" w:color="000000"/>
@@ -6321,6 +7584,7 @@
         <w:right w:val="single" w:sz="18" w:space="24" w:color="000000"/>
       </w:pgBorders>
       <w:cols w:space="720"/>
+      <w:docGrid w:linePitch="299"/>
     </w:sectPr>
   </w:body>
 </w:document>
@@ -6349,6 +7613,54 @@
 <w:ftr xmlns:wpc="http://schemas.microsoft.com/office/word/2010/wordprocessingCanvas" xmlns:cx="http://schemas.microsoft.com/office/drawing/2014/chartex" xmlns:cx1="http://schemas.microsoft.com/office/drawing/2015/9/8/chartex" xmlns:cx2="http://schemas.microsoft.com/office/drawing/2015/10/21/chartex" xmlns:cx3="http://schemas.microsoft.com/office/drawing/2016/5/9/chartex" xmlns:cx4="http://schemas.microsoft.com/office/drawing/2016/5/10/chartex" xmlns:cx5="http://schemas.microsoft.com/office/drawing/2016/5/11/chartex" xmlns:cx6="http://schemas.microsoft.com/office/drawing/2016/5/12/chartex" xmlns:cx7="http://schemas.microsoft.com/office/drawing/2016/5/13/chartex" xmlns:cx8="http://schemas.microsoft.com/office/drawing/2016/5/14/chartex" xmlns:mc="http://schemas.openxmlformats.org/markup-compatibility/2006" xmlns:aink="http://schemas.microsoft.com/office/drawing/2016/ink" xmlns:am3d="http://schemas.microsoft.com/office/drawing/2017/model3d" xmlns:o="urn:schemas-microsoft-com:office:office" xmlns:r="http://schemas.openxmlformats.org/officeDocument/2006/relationships" xmlns:m="http://schemas.openxmlformats.org/officeDocument/2006/math" xmlns:v="urn:schemas-microsoft-com:vml" xmlns:wp14="http://schemas.microsoft.com/office/word/2010/wordprocessingDrawing" xmlns:wp="http://schemas.openxmlformats.org/drawingml/2006/wordprocessingDrawing" xmlns:w10="urn:schemas-microsoft-com:office:word" xmlns:w="http://schemas.openxmlformats.org/wordprocessingml/2006/main" xmlns:w14="http://schemas.microsoft.com/office/word/2010/wordml" xmlns:w15="http://schemas.microsoft.com/office/word/2012/wordml" xmlns:w16cex="http://schemas.microsoft.com/office/word/2018/wordml/cex" xmlns:w16cid="http://schemas.microsoft.com/office/word/2016/wordml/cid" xmlns:w16="http://schemas.microsoft.com/office/word/2018/wordml" xmlns:w16sdtdh="http://schemas.microsoft.com/office/word/2020/wordml/sdtdatahash" xmlns:w16se="http://schemas.microsoft.com/office/word/2015/wordml/symex" xmlns:wpg="http://schemas.microsoft.com/office/word/2010/wordprocessingGroup" xmlns:wpi="http://schemas.microsoft.com/office/word/2010/wordprocessingInk" xmlns:wne="http://schemas.microsoft.com/office/word/2006/wordml" xmlns:wps="http://schemas.microsoft.com/office/word/2010/wordprocessingShape" mc:Ignorable="w14 w15 w16se w16cid w16 w16cex w16sdtdh wp14">
   <w:p>
     <w:pPr>
+      <w:pStyle w:val="Footer"/>
+      <w:jc w:val="center"/>
+      <w:rPr>
+        <w:caps/>
+        <w:noProof/>
+        <w:color w:val="4F81BD" w:themeColor="accent1"/>
+      </w:rPr>
+    </w:pPr>
+    <w:r>
+      <w:rPr>
+        <w:caps/>
+        <w:color w:val="4F81BD" w:themeColor="accent1"/>
+      </w:rPr>
+      <w:fldChar w:fldCharType="begin"/>
+    </w:r>
+    <w:r>
+      <w:rPr>
+        <w:caps/>
+        <w:color w:val="4F81BD" w:themeColor="accent1"/>
+      </w:rPr>
+      <w:instrText xml:space="preserve"> PAGE   \* MERGEFORMAT </w:instrText>
+    </w:r>
+    <w:r>
+      <w:rPr>
+        <w:caps/>
+        <w:color w:val="4F81BD" w:themeColor="accent1"/>
+      </w:rPr>
+      <w:fldChar w:fldCharType="separate"/>
+    </w:r>
+    <w:r>
+      <w:rPr>
+        <w:caps/>
+        <w:noProof/>
+        <w:color w:val="4F81BD" w:themeColor="accent1"/>
+      </w:rPr>
+      <w:t>2</w:t>
+    </w:r>
+    <w:r>
+      <w:rPr>
+        <w:caps/>
+        <w:noProof/>
+        <w:color w:val="4F81BD" w:themeColor="accent1"/>
+      </w:rPr>
+      <w:fldChar w:fldCharType="end"/>
+    </w:r>
+  </w:p>
+  <w:p>
+    <w:pPr>
       <w:pStyle w:val="BodyText"/>
       <w:spacing w:line="14" w:lineRule="auto"/>
       <w:ind w:left="0" w:firstLine="0"/>
@@ -6356,48 +7668,6 @@
         <w:sz w:val="20"/>
       </w:rPr>
     </w:pPr>
-    <w:r>
-      <w:pict w14:anchorId="303C7952">
-        <v:shapetype id="_x0000_t202" coordsize="21600,21600" o:spt="202" path="m,l,21600r21600,l21600,xe">
-          <v:stroke joinstyle="miter"/>
-          <v:path gradientshapeok="t" o:connecttype="rect"/>
-        </v:shapetype>
-        <v:shape id="_x0000_s2049" type="#_x0000_t202" style="position:absolute;margin-left:297.05pt;margin-top:727.7pt;width:12pt;height:15.3pt;z-index:-251658752;mso-position-horizontal-relative:page;mso-position-vertical-relative:page" filled="f" stroked="f">
-          <v:textbox style="mso-next-textbox:#_x0000_s2049" inset="0,0,0,0">
-            <w:txbxContent>
-              <w:p>
-                <w:pPr>
-                  <w:spacing w:before="10"/>
-                  <w:ind w:left="60"/>
-                  <w:rPr>
-                    <w:sz w:val="24"/>
-                  </w:rPr>
-                </w:pPr>
-                <w:r>
-                  <w:fldChar w:fldCharType="begin"/>
-                </w:r>
-                <w:r>
-                  <w:rPr>
-                    <w:sz w:val="24"/>
-                  </w:rPr>
-                  <w:instrText xml:space="preserve"> PAGE </w:instrText>
-                </w:r>
-                <w:r>
-                  <w:fldChar w:fldCharType="separate"/>
-                </w:r>
-                <w:r>
-                  <w:t>1</w:t>
-                </w:r>
-                <w:r>
-                  <w:fldChar w:fldCharType="end"/>
-                </w:r>
-              </w:p>
-            </w:txbxContent>
-          </v:textbox>
-          <w10:wrap anchorx="page" anchory="page"/>
-        </v:shape>
-      </w:pict>
-    </w:r>
   </w:p>
 </w:ftr>
 </file>
@@ -7244,6 +8514,135 @@
     </w:lvl>
   </w:abstractNum>
   <w:abstractNum w:abstractNumId="7" w15:restartNumberingAfterBreak="0">
+    <w:nsid w:val="34B369A7"/>
+    <w:multiLevelType w:val="multilevel"/>
+    <w:tmpl w:val="F320ADE0"/>
+    <w:lvl w:ilvl="0">
+      <w:start w:val="2"/>
+      <w:numFmt w:val="decimal"/>
+      <w:lvlText w:val="%1"/>
+      <w:lvlJc w:val="left"/>
+      <w:pPr>
+        <w:ind w:left="891" w:hanging="454"/>
+      </w:pPr>
+      <w:rPr>
+        <w:rFonts w:hint="default"/>
+        <w:lang w:val="en-US" w:eastAsia="en-US" w:bidi="ar-SA"/>
+      </w:rPr>
+    </w:lvl>
+    <w:lvl w:ilvl="1">
+      <w:start w:val="2"/>
+      <w:numFmt w:val="decimal"/>
+      <w:lvlText w:val="%1.%2"/>
+      <w:lvlJc w:val="left"/>
+      <w:pPr>
+        <w:ind w:left="891" w:hanging="454"/>
+        <w:jc w:val="right"/>
+      </w:pPr>
+      <w:rPr>
+        <w:rFonts w:ascii="Times New Roman" w:eastAsia="Times New Roman" w:hAnsi="Times New Roman" w:cs="Times New Roman" w:hint="default"/>
+        <w:b/>
+        <w:bCs/>
+        <w:i w:val="0"/>
+        <w:iCs w:val="0"/>
+        <w:spacing w:val="-5"/>
+        <w:w w:val="98"/>
+        <w:sz w:val="30"/>
+        <w:szCs w:val="30"/>
+        <w:lang w:val="en-US" w:eastAsia="en-US" w:bidi="ar-SA"/>
+      </w:rPr>
+    </w:lvl>
+    <w:lvl w:ilvl="2">
+      <w:start w:val="1"/>
+      <w:numFmt w:val="decimal"/>
+      <w:lvlText w:val="%1.%2.%3"/>
+      <w:lvlJc w:val="left"/>
+      <w:pPr>
+        <w:ind w:left="1837" w:hanging="680"/>
+      </w:pPr>
+      <w:rPr>
+        <w:rFonts w:hint="default"/>
+        <w:spacing w:val="-5"/>
+        <w:w w:val="98"/>
+        <w:lang w:val="en-US" w:eastAsia="en-US" w:bidi="ar-SA"/>
+      </w:rPr>
+    </w:lvl>
+    <w:lvl w:ilvl="3">
+      <w:numFmt w:val="bullet"/>
+      <w:lvlText w:val=""/>
+      <w:lvlJc w:val="left"/>
+      <w:pPr>
+        <w:ind w:left="1880" w:hanging="360"/>
+      </w:pPr>
+      <w:rPr>
+        <w:rFonts w:ascii="Symbol" w:eastAsia="Symbol" w:hAnsi="Symbol" w:cs="Symbol" w:hint="default"/>
+        <w:spacing w:val="0"/>
+        <w:w w:val="100"/>
+        <w:lang w:val="en-US" w:eastAsia="en-US" w:bidi="ar-SA"/>
+      </w:rPr>
+    </w:lvl>
+    <w:lvl w:ilvl="4">
+      <w:numFmt w:val="bullet"/>
+      <w:lvlText w:val="•"/>
+      <w:lvlJc w:val="left"/>
+      <w:pPr>
+        <w:ind w:left="3025" w:hanging="360"/>
+      </w:pPr>
+      <w:rPr>
+        <w:rFonts w:hint="default"/>
+        <w:lang w:val="en-US" w:eastAsia="en-US" w:bidi="ar-SA"/>
+      </w:rPr>
+    </w:lvl>
+    <w:lvl w:ilvl="5">
+      <w:numFmt w:val="bullet"/>
+      <w:lvlText w:val="•"/>
+      <w:lvlJc w:val="left"/>
+      <w:pPr>
+        <w:ind w:left="4151" w:hanging="360"/>
+      </w:pPr>
+      <w:rPr>
+        <w:rFonts w:hint="default"/>
+        <w:lang w:val="en-US" w:eastAsia="en-US" w:bidi="ar-SA"/>
+      </w:rPr>
+    </w:lvl>
+    <w:lvl w:ilvl="6">
+      <w:numFmt w:val="bullet"/>
+      <w:lvlText w:val="•"/>
+      <w:lvlJc w:val="left"/>
+      <w:pPr>
+        <w:ind w:left="5277" w:hanging="360"/>
+      </w:pPr>
+      <w:rPr>
+        <w:rFonts w:hint="default"/>
+        <w:lang w:val="en-US" w:eastAsia="en-US" w:bidi="ar-SA"/>
+      </w:rPr>
+    </w:lvl>
+    <w:lvl w:ilvl="7">
+      <w:numFmt w:val="bullet"/>
+      <w:lvlText w:val="•"/>
+      <w:lvlJc w:val="left"/>
+      <w:pPr>
+        <w:ind w:left="6402" w:hanging="360"/>
+      </w:pPr>
+      <w:rPr>
+        <w:rFonts w:hint="default"/>
+        <w:lang w:val="en-US" w:eastAsia="en-US" w:bidi="ar-SA"/>
+      </w:rPr>
+    </w:lvl>
+    <w:lvl w:ilvl="8">
+      <w:numFmt w:val="bullet"/>
+      <w:lvlText w:val="•"/>
+      <w:lvlJc w:val="left"/>
+      <w:pPr>
+        <w:ind w:left="7528" w:hanging="360"/>
+      </w:pPr>
+      <w:rPr>
+        <w:rFonts w:hint="default"/>
+        <w:lang w:val="en-US" w:eastAsia="en-US" w:bidi="ar-SA"/>
+      </w:rPr>
+    </w:lvl>
+  </w:abstractNum>
+  <w:abstractNum w:abstractNumId="8" w15:restartNumberingAfterBreak="0">
     <w:nsid w:val="35AD7800"/>
     <w:multiLevelType w:val="multilevel"/>
     <w:tmpl w:val="839C7868"/>
@@ -7367,7 +8766,7 @@
       </w:rPr>
     </w:lvl>
   </w:abstractNum>
-  <w:abstractNum w:abstractNumId="8" w15:restartNumberingAfterBreak="0">
+  <w:abstractNum w:abstractNumId="9" w15:restartNumberingAfterBreak="0">
     <w:nsid w:val="3BAE4E74"/>
     <w:multiLevelType w:val="hybridMultilevel"/>
     <w:tmpl w:val="124C3EA8"/>
@@ -7480,7 +8879,138 @@
       </w:rPr>
     </w:lvl>
   </w:abstractNum>
-  <w:abstractNum w:abstractNumId="9" w15:restartNumberingAfterBreak="0">
+  <w:abstractNum w:abstractNumId="10" w15:restartNumberingAfterBreak="0">
+    <w:nsid w:val="3E730C0B"/>
+    <w:multiLevelType w:val="multilevel"/>
+    <w:tmpl w:val="8DE07360"/>
+    <w:lvl w:ilvl="0">
+      <w:start w:val="2"/>
+      <w:numFmt w:val="decimal"/>
+      <w:lvlText w:val="%1"/>
+      <w:lvlJc w:val="left"/>
+      <w:pPr>
+        <w:ind w:left="891" w:hanging="454"/>
+        <w:jc w:val="left"/>
+      </w:pPr>
+      <w:rPr>
+        <w:rFonts w:hint="default"/>
+        <w:lang w:val="en-US" w:eastAsia="en-US" w:bidi="ar-SA"/>
+      </w:rPr>
+    </w:lvl>
+    <w:lvl w:ilvl="1">
+      <w:start w:val="2"/>
+      <w:numFmt w:val="decimal"/>
+      <w:lvlText w:val="%1.%2"/>
+      <w:lvlJc w:val="left"/>
+      <w:pPr>
+        <w:ind w:left="891" w:hanging="454"/>
+        <w:jc w:val="right"/>
+      </w:pPr>
+      <w:rPr>
+        <w:rFonts w:ascii="Times New Roman" w:eastAsia="Times New Roman" w:hAnsi="Times New Roman" w:cs="Times New Roman" w:hint="default"/>
+        <w:b/>
+        <w:bCs/>
+        <w:i w:val="0"/>
+        <w:iCs w:val="0"/>
+        <w:spacing w:val="-5"/>
+        <w:w w:val="98"/>
+        <w:sz w:val="30"/>
+        <w:szCs w:val="30"/>
+        <w:lang w:val="en-US" w:eastAsia="en-US" w:bidi="ar-SA"/>
+      </w:rPr>
+    </w:lvl>
+    <w:lvl w:ilvl="2">
+      <w:start w:val="1"/>
+      <w:numFmt w:val="decimal"/>
+      <w:lvlText w:val="%1.%2.%3"/>
+      <w:lvlJc w:val="left"/>
+      <w:pPr>
+        <w:ind w:left="1837" w:hanging="680"/>
+        <w:jc w:val="left"/>
+      </w:pPr>
+      <w:rPr>
+        <w:rFonts w:hint="default"/>
+        <w:spacing w:val="-5"/>
+        <w:w w:val="98"/>
+        <w:lang w:val="en-US" w:eastAsia="en-US" w:bidi="ar-SA"/>
+      </w:rPr>
+    </w:lvl>
+    <w:lvl w:ilvl="3">
+      <w:numFmt w:val="bullet"/>
+      <w:lvlText w:val=""/>
+      <w:lvlJc w:val="left"/>
+      <w:pPr>
+        <w:ind w:left="1880" w:hanging="360"/>
+      </w:pPr>
+      <w:rPr>
+        <w:rFonts w:ascii="Symbol" w:eastAsia="Symbol" w:hAnsi="Symbol" w:cs="Symbol" w:hint="default"/>
+        <w:spacing w:val="0"/>
+        <w:w w:val="100"/>
+        <w:lang w:val="en-US" w:eastAsia="en-US" w:bidi="ar-SA"/>
+      </w:rPr>
+    </w:lvl>
+    <w:lvl w:ilvl="4">
+      <w:numFmt w:val="bullet"/>
+      <w:lvlText w:val="•"/>
+      <w:lvlJc w:val="left"/>
+      <w:pPr>
+        <w:ind w:left="3025" w:hanging="360"/>
+      </w:pPr>
+      <w:rPr>
+        <w:rFonts w:hint="default"/>
+        <w:lang w:val="en-US" w:eastAsia="en-US" w:bidi="ar-SA"/>
+      </w:rPr>
+    </w:lvl>
+    <w:lvl w:ilvl="5">
+      <w:numFmt w:val="bullet"/>
+      <w:lvlText w:val="•"/>
+      <w:lvlJc w:val="left"/>
+      <w:pPr>
+        <w:ind w:left="4151" w:hanging="360"/>
+      </w:pPr>
+      <w:rPr>
+        <w:rFonts w:hint="default"/>
+        <w:lang w:val="en-US" w:eastAsia="en-US" w:bidi="ar-SA"/>
+      </w:rPr>
+    </w:lvl>
+    <w:lvl w:ilvl="6">
+      <w:numFmt w:val="bullet"/>
+      <w:lvlText w:val="•"/>
+      <w:lvlJc w:val="left"/>
+      <w:pPr>
+        <w:ind w:left="5277" w:hanging="360"/>
+      </w:pPr>
+      <w:rPr>
+        <w:rFonts w:hint="default"/>
+        <w:lang w:val="en-US" w:eastAsia="en-US" w:bidi="ar-SA"/>
+      </w:rPr>
+    </w:lvl>
+    <w:lvl w:ilvl="7">
+      <w:numFmt w:val="bullet"/>
+      <w:lvlText w:val="•"/>
+      <w:lvlJc w:val="left"/>
+      <w:pPr>
+        <w:ind w:left="6402" w:hanging="360"/>
+      </w:pPr>
+      <w:rPr>
+        <w:rFonts w:hint="default"/>
+        <w:lang w:val="en-US" w:eastAsia="en-US" w:bidi="ar-SA"/>
+      </w:rPr>
+    </w:lvl>
+    <w:lvl w:ilvl="8">
+      <w:numFmt w:val="bullet"/>
+      <w:lvlText w:val="•"/>
+      <w:lvlJc w:val="left"/>
+      <w:pPr>
+        <w:ind w:left="7528" w:hanging="360"/>
+      </w:pPr>
+      <w:rPr>
+        <w:rFonts w:hint="default"/>
+        <w:lang w:val="en-US" w:eastAsia="en-US" w:bidi="ar-SA"/>
+      </w:rPr>
+    </w:lvl>
+  </w:abstractNum>
+  <w:abstractNum w:abstractNumId="11" w15:restartNumberingAfterBreak="0">
     <w:nsid w:val="405C5057"/>
     <w:multiLevelType w:val="hybridMultilevel"/>
     <w:tmpl w:val="DEB8CB10"/>
@@ -7593,7 +9123,7 @@
       </w:rPr>
     </w:lvl>
   </w:abstractNum>
-  <w:abstractNum w:abstractNumId="10" w15:restartNumberingAfterBreak="0">
+  <w:abstractNum w:abstractNumId="12" w15:restartNumberingAfterBreak="0">
     <w:nsid w:val="525852F0"/>
     <w:multiLevelType w:val="hybridMultilevel"/>
     <w:tmpl w:val="6BFE6462"/>
@@ -7706,7 +9236,138 @@
       </w:rPr>
     </w:lvl>
   </w:abstractNum>
-  <w:abstractNum w:abstractNumId="11" w15:restartNumberingAfterBreak="0">
+  <w:abstractNum w:abstractNumId="13" w15:restartNumberingAfterBreak="0">
+    <w:nsid w:val="5F5B7E1B"/>
+    <w:multiLevelType w:val="multilevel"/>
+    <w:tmpl w:val="6B04E284"/>
+    <w:lvl w:ilvl="0">
+      <w:start w:val="2"/>
+      <w:numFmt w:val="decimal"/>
+      <w:lvlText w:val="%1"/>
+      <w:lvlJc w:val="left"/>
+      <w:pPr>
+        <w:ind w:left="891" w:hanging="454"/>
+        <w:jc w:val="left"/>
+      </w:pPr>
+      <w:rPr>
+        <w:rFonts w:hint="default"/>
+        <w:lang w:val="en-US" w:eastAsia="en-US" w:bidi="ar-SA"/>
+      </w:rPr>
+    </w:lvl>
+    <w:lvl w:ilvl="1">
+      <w:start w:val="2"/>
+      <w:numFmt w:val="decimal"/>
+      <w:lvlText w:val="%1.%2"/>
+      <w:lvlJc w:val="left"/>
+      <w:pPr>
+        <w:ind w:left="891" w:hanging="454"/>
+        <w:jc w:val="right"/>
+      </w:pPr>
+      <w:rPr>
+        <w:rFonts w:ascii="Times New Roman" w:eastAsia="Times New Roman" w:hAnsi="Times New Roman" w:cs="Times New Roman" w:hint="default"/>
+        <w:b/>
+        <w:bCs/>
+        <w:i w:val="0"/>
+        <w:iCs w:val="0"/>
+        <w:spacing w:val="-5"/>
+        <w:w w:val="98"/>
+        <w:sz w:val="30"/>
+        <w:szCs w:val="30"/>
+        <w:lang w:val="en-US" w:eastAsia="en-US" w:bidi="ar-SA"/>
+      </w:rPr>
+    </w:lvl>
+    <w:lvl w:ilvl="2">
+      <w:start w:val="1"/>
+      <w:numFmt w:val="decimal"/>
+      <w:lvlText w:val="%1.%2.%3"/>
+      <w:lvlJc w:val="left"/>
+      <w:pPr>
+        <w:ind w:left="1837" w:hanging="680"/>
+        <w:jc w:val="left"/>
+      </w:pPr>
+      <w:rPr>
+        <w:rFonts w:hint="default"/>
+        <w:spacing w:val="-5"/>
+        <w:w w:val="98"/>
+        <w:lang w:val="en-US" w:eastAsia="en-US" w:bidi="ar-SA"/>
+      </w:rPr>
+    </w:lvl>
+    <w:lvl w:ilvl="3">
+      <w:numFmt w:val="bullet"/>
+      <w:lvlText w:val=""/>
+      <w:lvlJc w:val="left"/>
+      <w:pPr>
+        <w:ind w:left="1880" w:hanging="360"/>
+      </w:pPr>
+      <w:rPr>
+        <w:rFonts w:ascii="Symbol" w:eastAsia="Symbol" w:hAnsi="Symbol" w:cs="Symbol" w:hint="default"/>
+        <w:spacing w:val="0"/>
+        <w:w w:val="100"/>
+        <w:lang w:val="en-US" w:eastAsia="en-US" w:bidi="ar-SA"/>
+      </w:rPr>
+    </w:lvl>
+    <w:lvl w:ilvl="4">
+      <w:numFmt w:val="bullet"/>
+      <w:lvlText w:val="•"/>
+      <w:lvlJc w:val="left"/>
+      <w:pPr>
+        <w:ind w:left="3025" w:hanging="360"/>
+      </w:pPr>
+      <w:rPr>
+        <w:rFonts w:hint="default"/>
+        <w:lang w:val="en-US" w:eastAsia="en-US" w:bidi="ar-SA"/>
+      </w:rPr>
+    </w:lvl>
+    <w:lvl w:ilvl="5">
+      <w:numFmt w:val="bullet"/>
+      <w:lvlText w:val="•"/>
+      <w:lvlJc w:val="left"/>
+      <w:pPr>
+        <w:ind w:left="4151" w:hanging="360"/>
+      </w:pPr>
+      <w:rPr>
+        <w:rFonts w:hint="default"/>
+        <w:lang w:val="en-US" w:eastAsia="en-US" w:bidi="ar-SA"/>
+      </w:rPr>
+    </w:lvl>
+    <w:lvl w:ilvl="6">
+      <w:numFmt w:val="bullet"/>
+      <w:lvlText w:val="•"/>
+      <w:lvlJc w:val="left"/>
+      <w:pPr>
+        <w:ind w:left="5277" w:hanging="360"/>
+      </w:pPr>
+      <w:rPr>
+        <w:rFonts w:hint="default"/>
+        <w:lang w:val="en-US" w:eastAsia="en-US" w:bidi="ar-SA"/>
+      </w:rPr>
+    </w:lvl>
+    <w:lvl w:ilvl="7">
+      <w:numFmt w:val="bullet"/>
+      <w:lvlText w:val="•"/>
+      <w:lvlJc w:val="left"/>
+      <w:pPr>
+        <w:ind w:left="6402" w:hanging="360"/>
+      </w:pPr>
+      <w:rPr>
+        <w:rFonts w:hint="default"/>
+        <w:lang w:val="en-US" w:eastAsia="en-US" w:bidi="ar-SA"/>
+      </w:rPr>
+    </w:lvl>
+    <w:lvl w:ilvl="8">
+      <w:numFmt w:val="bullet"/>
+      <w:lvlText w:val="•"/>
+      <w:lvlJc w:val="left"/>
+      <w:pPr>
+        <w:ind w:left="7528" w:hanging="360"/>
+      </w:pPr>
+      <w:rPr>
+        <w:rFonts w:hint="default"/>
+        <w:lang w:val="en-US" w:eastAsia="en-US" w:bidi="ar-SA"/>
+      </w:rPr>
+    </w:lvl>
+  </w:abstractNum>
+  <w:abstractNum w:abstractNumId="14" w15:restartNumberingAfterBreak="0">
     <w:nsid w:val="66120617"/>
     <w:multiLevelType w:val="hybridMultilevel"/>
     <w:tmpl w:val="C63A5B36"/>
@@ -7822,7 +9483,7 @@
       </w:rPr>
     </w:lvl>
   </w:abstractNum>
-  <w:abstractNum w:abstractNumId="12" w15:restartNumberingAfterBreak="0">
+  <w:abstractNum w:abstractNumId="15" w15:restartNumberingAfterBreak="0">
     <w:nsid w:val="6A90778B"/>
     <w:multiLevelType w:val="hybridMultilevel"/>
     <w:tmpl w:val="C6BCB602"/>
@@ -7935,7 +9596,7 @@
       </w:rPr>
     </w:lvl>
   </w:abstractNum>
-  <w:abstractNum w:abstractNumId="13" w15:restartNumberingAfterBreak="0">
+  <w:abstractNum w:abstractNumId="16" w15:restartNumberingAfterBreak="0">
     <w:nsid w:val="761E2BF8"/>
     <w:multiLevelType w:val="hybridMultilevel"/>
     <w:tmpl w:val="24C060D2"/>
@@ -8048,7 +9709,7 @@
       </w:rPr>
     </w:lvl>
   </w:abstractNum>
-  <w:abstractNum w:abstractNumId="14" w15:restartNumberingAfterBreak="0">
+  <w:abstractNum w:abstractNumId="17" w15:restartNumberingAfterBreak="0">
     <w:nsid w:val="7D6C7CCB"/>
     <w:multiLevelType w:val="hybridMultilevel"/>
     <w:tmpl w:val="82DE2066"/>
@@ -8162,10 +9823,10 @@
     </w:lvl>
   </w:abstractNum>
   <w:num w:numId="1">
-    <w:abstractNumId w:val="11"/>
+    <w:abstractNumId w:val="14"/>
   </w:num>
   <w:num w:numId="2">
-    <w:abstractNumId w:val="7"/>
+    <w:abstractNumId w:val="8"/>
   </w:num>
   <w:num w:numId="3">
     <w:abstractNumId w:val="1"/>
@@ -8177,16 +9838,16 @@
     <w:abstractNumId w:val="3"/>
   </w:num>
   <w:num w:numId="6">
-    <w:abstractNumId w:val="12"/>
+    <w:abstractNumId w:val="15"/>
   </w:num>
   <w:num w:numId="7">
     <w:abstractNumId w:val="2"/>
   </w:num>
   <w:num w:numId="8">
-    <w:abstractNumId w:val="14"/>
+    <w:abstractNumId w:val="17"/>
   </w:num>
   <w:num w:numId="9">
-    <w:abstractNumId w:val="13"/>
+    <w:abstractNumId w:val="16"/>
   </w:num>
   <w:num w:numId="10">
     <w:abstractNumId w:val="6"/>
@@ -8195,16 +9856,25 @@
     <w:abstractNumId w:val="4"/>
   </w:num>
   <w:num w:numId="12">
-    <w:abstractNumId w:val="10"/>
+    <w:abstractNumId w:val="12"/>
   </w:num>
   <w:num w:numId="13">
     <w:abstractNumId w:val="0"/>
   </w:num>
   <w:num w:numId="14">
+    <w:abstractNumId w:val="11"/>
+  </w:num>
+  <w:num w:numId="15">
     <w:abstractNumId w:val="9"/>
   </w:num>
-  <w:num w:numId="15">
-    <w:abstractNumId w:val="8"/>
+  <w:num w:numId="16">
+    <w:abstractNumId w:val="13"/>
+  </w:num>
+  <w:num w:numId="17">
+    <w:abstractNumId w:val="7"/>
+  </w:num>
+  <w:num w:numId="18">
+    <w:abstractNumId w:val="10"/>
   </w:num>
 </w:numbering>
 </file>
@@ -8734,6 +10404,54 @@
       <w:bCs/>
     </w:rPr>
   </w:style>
+  <w:style w:type="paragraph" w:styleId="Header">
+    <w:name w:val="header"/>
+    <w:basedOn w:val="Normal"/>
+    <w:link w:val="HeaderChar"/>
+    <w:uiPriority w:val="99"/>
+    <w:unhideWhenUsed/>
+    <w:rsid w:val="00C76223"/>
+    <w:pPr>
+      <w:tabs>
+        <w:tab w:val="center" w:pos="4513"/>
+        <w:tab w:val="right" w:pos="9026"/>
+      </w:tabs>
+    </w:pPr>
+  </w:style>
+  <w:style w:type="character" w:customStyle="1" w:styleId="HeaderChar">
+    <w:name w:val="Header Char"/>
+    <w:basedOn w:val="DefaultParagraphFont"/>
+    <w:link w:val="Header"/>
+    <w:uiPriority w:val="99"/>
+    <w:rsid w:val="00C76223"/>
+    <w:rPr>
+      <w:rFonts w:ascii="Times New Roman" w:eastAsia="Times New Roman" w:hAnsi="Times New Roman" w:cs="Times New Roman"/>
+    </w:rPr>
+  </w:style>
+  <w:style w:type="paragraph" w:styleId="Footer">
+    <w:name w:val="footer"/>
+    <w:basedOn w:val="Normal"/>
+    <w:link w:val="FooterChar"/>
+    <w:uiPriority w:val="99"/>
+    <w:unhideWhenUsed/>
+    <w:rsid w:val="00C76223"/>
+    <w:pPr>
+      <w:tabs>
+        <w:tab w:val="center" w:pos="4513"/>
+        <w:tab w:val="right" w:pos="9026"/>
+      </w:tabs>
+    </w:pPr>
+  </w:style>
+  <w:style w:type="character" w:customStyle="1" w:styleId="FooterChar">
+    <w:name w:val="Footer Char"/>
+    <w:basedOn w:val="DefaultParagraphFont"/>
+    <w:link w:val="Footer"/>
+    <w:uiPriority w:val="99"/>
+    <w:rsid w:val="00C76223"/>
+    <w:rPr>
+      <w:rFonts w:ascii="Times New Roman" w:eastAsia="Times New Roman" w:hAnsi="Times New Roman" w:cs="Times New Roman"/>
+    </w:rPr>
+  </w:style>
 </w:styles>
 </file>
 
@@ -9018,4 +10736,16 @@
   <a:objectDefaults/>
   <a:extraClrSchemeLst/>
 </a:theme>
+</file>
+
+<file path=customXml/item1.xml><?xml version="1.0" encoding="utf-8"?>
+<b:Sources xmlns:b="http://schemas.openxmlformats.org/officeDocument/2006/bibliography" xmlns="http://schemas.openxmlformats.org/officeDocument/2006/bibliography" SelectedStyle="\APASixthEditionOfficeOnline.xsl" StyleName="APA" Version="6"/>
+</file>
+
+<file path=customXml/itemProps1.xml><?xml version="1.0" encoding="utf-8"?>
+<ds:datastoreItem xmlns:ds="http://schemas.openxmlformats.org/officeDocument/2006/customXml" ds:itemID="{1CFE6D06-966B-4209-9F8A-CEB8EFA8369B}">
+  <ds:schemaRefs>
+    <ds:schemaRef ds:uri="http://schemas.openxmlformats.org/officeDocument/2006/bibliography"/>
+  </ds:schemaRefs>
+</ds:datastoreItem>
 </file>
</xml_diff>